<commit_message>
added the module and functionality documentation
</commit_message>
<xml_diff>
--- a/9433B-2/Project Documentation.docx
+++ b/9433B-2/Project Documentation.docx
@@ -1,6 +1,6 @@
 
 <file path=word/document.xml><?xml version="1.0" encoding="utf-8"?>
-<w:document xmlns:wpc="http://schemas.microsoft.com/office/word/2010/wordprocessingCanvas" xmlns:mc="http://schemas.openxmlformats.org/markup-compatibility/2006" xmlns:o="urn:schemas-microsoft-com:office:office" xmlns:r="http://schemas.openxmlformats.org/officeDocument/2006/relationships" xmlns:m="http://schemas.openxmlformats.org/officeDocument/2006/math" xmlns:v="urn:schemas-microsoft-com:vml" xmlns:wp14="http://schemas.microsoft.com/office/word/2010/wordprocessingDrawing" xmlns:wp="http://schemas.openxmlformats.org/drawingml/2006/wordprocessingDrawing" xmlns:w10="urn:schemas-microsoft-com:office:word" xmlns:w="http://schemas.openxmlformats.org/wordprocessingml/2006/main" xmlns:w14="http://schemas.microsoft.com/office/word/2010/wordml" xmlns:wpg="http://schemas.microsoft.com/office/word/2010/wordprocessingGroup" xmlns:wpi="http://schemas.microsoft.com/office/word/2010/wordprocessingInk" xmlns:wne="http://schemas.microsoft.com/office/word/2006/wordml" xmlns:wps="http://schemas.microsoft.com/office/word/2010/wordprocessingShape" mc:Ignorable="w14 wp14">
+<w:document xmlns:wpc="http://schemas.microsoft.com/office/word/2010/wordprocessingCanvas" xmlns:cx="http://schemas.microsoft.com/office/drawing/2014/chartex" xmlns:cx1="http://schemas.microsoft.com/office/drawing/2015/9/8/chartex" xmlns:cx2="http://schemas.microsoft.com/office/drawing/2015/10/21/chartex" xmlns:cx3="http://schemas.microsoft.com/office/drawing/2016/5/9/chartex" xmlns:cx4="http://schemas.microsoft.com/office/drawing/2016/5/10/chartex" xmlns:cx5="http://schemas.microsoft.com/office/drawing/2016/5/11/chartex" xmlns:cx6="http://schemas.microsoft.com/office/drawing/2016/5/12/chartex" xmlns:cx7="http://schemas.microsoft.com/office/drawing/2016/5/13/chartex" xmlns:cx8="http://schemas.microsoft.com/office/drawing/2016/5/14/chartex" xmlns:mc="http://schemas.openxmlformats.org/markup-compatibility/2006" xmlns:o="urn:schemas-microsoft-com:office:office" xmlns:r="http://schemas.openxmlformats.org/officeDocument/2006/relationships" xmlns:m="http://schemas.openxmlformats.org/officeDocument/2006/math" xmlns:v="urn:schemas-microsoft-com:vml" xmlns:wp14="http://schemas.microsoft.com/office/word/2010/wordprocessingDrawing" xmlns:wp="http://schemas.openxmlformats.org/drawingml/2006/wordprocessingDrawing" xmlns:w10="urn:schemas-microsoft-com:office:word" xmlns:w="http://schemas.openxmlformats.org/wordprocessingml/2006/main" xmlns:w14="http://schemas.microsoft.com/office/word/2010/wordml" xmlns:w15="http://schemas.microsoft.com/office/word/2012/wordml" xmlns:w16se="http://schemas.microsoft.com/office/word/2015/wordml/symex" xmlns:wpg="http://schemas.microsoft.com/office/word/2010/wordprocessingGroup" xmlns:wpi="http://schemas.microsoft.com/office/word/2010/wordprocessingInk" xmlns:wne="http://schemas.microsoft.com/office/word/2006/wordml" xmlns:wps="http://schemas.microsoft.com/office/word/2010/wordprocessingShape" mc:Ignorable="w14 w15 w16se wp14">
   <w:body>
     <w:p>
       <w:pPr>
@@ -395,8 +395,13 @@
           <w:numId w:val="5"/>
         </w:numPr>
       </w:pPr>
-      <w:r>
-        <w:t>MapPress Easy Google Maps</w:t>
+      <w:proofErr w:type="spellStart"/>
+      <w:r>
+        <w:t>MapPress</w:t>
+      </w:r>
+      <w:proofErr w:type="spellEnd"/>
+      <w:r>
+        <w:t xml:space="preserve"> Easy Google Maps</w:t>
       </w:r>
       <w:r>
         <w:t xml:space="preserve"> – this plug-in is helpful for viewer</w:t>
@@ -442,19 +447,34 @@
         </w:numPr>
       </w:pPr>
       <w:r>
-        <w:t>An</w:t>
-      </w:r>
-      <w:r>
-        <w:t xml:space="preserve"> Offline Web Application that has the lists of schedules of the instructors in the SCIS</w:t>
-      </w:r>
-      <w:r>
-        <w:t xml:space="preserve"> and works to check the attendance of each instructor each day.</w:t>
-      </w:r>
-      <w:r>
-        <w:t xml:space="preserve"> Then the recorded attendance will be sent to the server on a later time.</w:t>
-      </w:r>
-    </w:p>
-    <w:p>
+        <w:t>Offline Attendance Tracker - a</w:t>
+      </w:r>
+      <w:r>
+        <w:t>n</w:t>
+      </w:r>
+      <w:r>
+        <w:t xml:space="preserve"> Offline Web Application that </w:t>
+      </w:r>
+      <w:r>
+        <w:t>downloads the schedules of the faculty</w:t>
+      </w:r>
+      <w:r>
+        <w:t xml:space="preserve"> in SCIS</w:t>
+      </w:r>
+      <w:r>
+        <w:t xml:space="preserve"> to be used in checking of the attendance</w:t>
+      </w:r>
+      <w:r>
+        <w:t>.</w:t>
+      </w:r>
+      <w:r>
+        <w:t xml:space="preserve"> The Application can also let the user view the records of each instructor based on the attendance.</w:t>
+      </w:r>
+    </w:p>
+    <w:p>
+      <w:r>
+        <w:t xml:space="preserve"> </w:t>
+      </w:r>
       <w:r>
         <w:t>Modules and the Implemented Functionalities</w:t>
       </w:r>
@@ -471,102 +491,314 @@
         </w:numPr>
       </w:pPr>
       <w:r>
-        <w:t>================================to be filled up ===============================</w:t>
+        <w:t>Schedule</w:t>
+      </w:r>
+      <w:r>
+        <w:t xml:space="preserve"> Downloader</w:t>
+      </w:r>
+    </w:p>
+    <w:p>
+      <w:pPr>
+        <w:pStyle w:val="ListParagraph"/>
+        <w:numPr>
+          <w:ilvl w:val="1"/>
+          <w:numId w:val="4"/>
+        </w:numPr>
+      </w:pPr>
+      <w:r>
+        <w:t>Allows</w:t>
+      </w:r>
+      <w:r>
+        <w:t xml:space="preserve"> the user download the existing schedules of the faculty and saves it to the local storage to be able to access the data offline.</w:t>
+      </w:r>
+    </w:p>
+    <w:p>
+      <w:pPr>
+        <w:pStyle w:val="ListParagraph"/>
+        <w:numPr>
+          <w:ilvl w:val="0"/>
+          <w:numId w:val="4"/>
+        </w:numPr>
+      </w:pPr>
+      <w:r>
+        <w:t>Summary Viewer</w:t>
+      </w:r>
+    </w:p>
+    <w:p>
+      <w:pPr>
+        <w:pStyle w:val="ListParagraph"/>
+        <w:numPr>
+          <w:ilvl w:val="1"/>
+          <w:numId w:val="4"/>
+        </w:numPr>
+      </w:pPr>
+      <w:r>
+        <w:t>Allows</w:t>
+      </w:r>
+      <w:r>
+        <w:t xml:space="preserve"> the user view the summarized report that he made</w:t>
+      </w:r>
+      <w:r>
+        <w:t xml:space="preserve"> in the current time.</w:t>
+      </w:r>
+    </w:p>
+    <w:p>
+      <w:pPr>
+        <w:pStyle w:val="ListParagraph"/>
+        <w:numPr>
+          <w:ilvl w:val="0"/>
+          <w:numId w:val="4"/>
+        </w:numPr>
+      </w:pPr>
+      <w:r>
+        <w:t>Report Generation</w:t>
+      </w:r>
+    </w:p>
+    <w:p>
+      <w:pPr>
+        <w:pStyle w:val="ListParagraph"/>
+        <w:numPr>
+          <w:ilvl w:val="1"/>
+          <w:numId w:val="4"/>
+        </w:numPr>
+      </w:pPr>
+      <w:r>
+        <w:t>Generates t</w:t>
+      </w:r>
+      <w:r>
+        <w:t>he report which is stored to the server and computes all late</w:t>
+      </w:r>
+      <w:r>
+        <w:t xml:space="preserve"> and absences that a particular instructor committed that is to be viewed by the user.</w:t>
+      </w:r>
+    </w:p>
+    <w:p>
+      <w:pPr>
+        <w:pStyle w:val="ListParagraph"/>
+        <w:numPr>
+          <w:ilvl w:val="0"/>
+          <w:numId w:val="4"/>
+        </w:numPr>
+      </w:pPr>
+      <w:r>
+        <w:t>Reset module</w:t>
+      </w:r>
+    </w:p>
+    <w:p>
+      <w:pPr>
+        <w:pStyle w:val="ListParagraph"/>
+        <w:numPr>
+          <w:ilvl w:val="1"/>
+          <w:numId w:val="4"/>
+        </w:numPr>
+      </w:pPr>
+      <w:r>
+        <w:t>Resets and clears the local storage and data recorded by the user.</w:t>
+      </w:r>
+    </w:p>
+    <w:p>
+      <w:pPr>
+        <w:pStyle w:val="ListParagraph"/>
+        <w:numPr>
+          <w:ilvl w:val="0"/>
+          <w:numId w:val="4"/>
+        </w:numPr>
+      </w:pPr>
+      <w:r>
+        <w:t>Attendance Checker</w:t>
+      </w:r>
+    </w:p>
+    <w:p>
+      <w:pPr>
+        <w:pStyle w:val="ListParagraph"/>
+        <w:numPr>
+          <w:ilvl w:val="1"/>
+          <w:numId w:val="4"/>
+        </w:numPr>
+      </w:pPr>
+      <w:r>
+        <w:t>Allows the user check the attendance whether a specific instructor is late, absent or All present.</w:t>
+      </w:r>
+    </w:p>
+    <w:p>
+      <w:pPr>
+        <w:pStyle w:val="ListParagraph"/>
+        <w:numPr>
+          <w:ilvl w:val="0"/>
+          <w:numId w:val="4"/>
+        </w:numPr>
+      </w:pPr>
+      <w:r>
+        <w:t>Data Sender</w:t>
+      </w:r>
+    </w:p>
+    <w:p>
+      <w:pPr>
+        <w:pStyle w:val="ListParagraph"/>
+        <w:numPr>
+          <w:ilvl w:val="1"/>
+          <w:numId w:val="4"/>
+        </w:numPr>
+      </w:pPr>
+      <w:r>
+        <w:t>Allows the user to send the current recorded data to the server for future use such as generating a report.</w:t>
+      </w:r>
+    </w:p>
+    <w:p>
+      <w:r>
+        <w:t>HTML5 Features Used:</w:t>
+      </w:r>
+    </w:p>
+    <w:p>
+      <w:pPr>
+        <w:pStyle w:val="ListParagraph"/>
+        <w:numPr>
+          <w:ilvl w:val="0"/>
+          <w:numId w:val="4"/>
+        </w:numPr>
+      </w:pPr>
+      <w:proofErr w:type="spellStart"/>
+      <w:r>
+        <w:t>XmlHttpRequest</w:t>
+      </w:r>
+      <w:proofErr w:type="spellEnd"/>
+    </w:p>
+    <w:p>
+      <w:pPr>
+        <w:pStyle w:val="ListParagraph"/>
+        <w:numPr>
+          <w:ilvl w:val="0"/>
+          <w:numId w:val="4"/>
+        </w:numPr>
+      </w:pPr>
+      <w:r>
+        <w:t>Loc</w:t>
+      </w:r>
+      <w:r>
+        <w:t>al Storage</w:t>
+      </w:r>
+    </w:p>
+    <w:p>
+      <w:pPr>
+        <w:pStyle w:val="ListParagraph"/>
+        <w:numPr>
+          <w:ilvl w:val="0"/>
+          <w:numId w:val="4"/>
+        </w:numPr>
+      </w:pPr>
+      <w:r>
+        <w:t>Application Storage</w:t>
+      </w:r>
+    </w:p>
+    <w:p>
+      <w:pPr>
+        <w:ind w:left="360" w:hanging="360"/>
+      </w:pPr>
+      <w:r>
+        <w:t>Implementation of the HTML5 Features</w:t>
+      </w:r>
+      <w:r>
+        <w:t>:</w:t>
+      </w:r>
+    </w:p>
+    <w:p>
+      <w:pPr>
+        <w:pStyle w:val="ListParagraph"/>
+        <w:numPr>
+          <w:ilvl w:val="0"/>
+          <w:numId w:val="6"/>
+        </w:numPr>
+      </w:pPr>
+      <w:proofErr w:type="spellStart"/>
+      <w:r>
+        <w:t>XmlH</w:t>
+      </w:r>
+      <w:r>
+        <w:t>ttpRequest</w:t>
+      </w:r>
+      <w:proofErr w:type="spellEnd"/>
+      <w:r>
+        <w:t xml:space="preserve"> - Using this feature </w:t>
+      </w:r>
+      <w:proofErr w:type="spellStart"/>
+      <w:r>
+        <w:t>let's</w:t>
+      </w:r>
+      <w:proofErr w:type="spellEnd"/>
+      <w:r>
+        <w:t xml:space="preserve"> the user download the current schedule of the faculty. It also appends and retrieves recorded data to the server such as absents and </w:t>
+      </w:r>
+      <w:proofErr w:type="spellStart"/>
+      <w:r>
+        <w:t>lates</w:t>
+      </w:r>
+      <w:proofErr w:type="spellEnd"/>
+      <w:r>
+        <w:t xml:space="preserve"> of specific instructor. </w:t>
+      </w:r>
+    </w:p>
+    <w:p/>
+    <w:p>
+      <w:pPr>
+        <w:pStyle w:val="ListParagraph"/>
+        <w:numPr>
+          <w:ilvl w:val="0"/>
+          <w:numId w:val="6"/>
+        </w:numPr>
+      </w:pPr>
+      <w:r>
+        <w:lastRenderedPageBreak/>
+        <w:t>Local</w:t>
+      </w:r>
+      <w:r>
+        <w:t xml:space="preserve"> </w:t>
+      </w:r>
+      <w:r>
+        <w:t>Storage - the implementation of this feature is used by storing the schedules of the instructors to later on be parsed as a JSON object, save Button checkers are also stored in the Local</w:t>
+      </w:r>
+      <w:r>
+        <w:t xml:space="preserve"> </w:t>
+      </w:r>
+      <w:r>
+        <w:t>storage for the user to know whether he already checked a specific set of schedules.</w:t>
+      </w:r>
+      <w:r>
+        <w:t xml:space="preserve"> </w:t>
+      </w:r>
+      <w:r>
+        <w:t>The absent and late are also stored in the local</w:t>
+      </w:r>
+      <w:r>
+        <w:t xml:space="preserve"> s</w:t>
+      </w:r>
+      <w:r>
+        <w:t xml:space="preserve">torage to be appended in the future however, this will be cleared when the user appends the data in the server or clicked on the reset button. </w:t>
+      </w:r>
+    </w:p>
+    <w:p/>
+    <w:p>
+      <w:pPr>
+        <w:pStyle w:val="ListParagraph"/>
+        <w:numPr>
+          <w:ilvl w:val="0"/>
+          <w:numId w:val="6"/>
+        </w:numPr>
+      </w:pPr>
+      <w:r>
+        <w:t>Application Storage - this feature makes the web application accessible even when the servers are not running. However, some features like t</w:t>
       </w:r>
       <w:bookmarkStart w:id="0" w:name="_GoBack"/>
       <w:bookmarkEnd w:id="0"/>
-    </w:p>
-    <w:p>
-      <w:r>
-        <w:t>HTML5 Features Used:</w:t>
-      </w:r>
-    </w:p>
-    <w:p>
-      <w:pPr>
-        <w:pStyle w:val="ListParagraph"/>
-        <w:numPr>
-          <w:ilvl w:val="0"/>
-          <w:numId w:val="4"/>
-        </w:numPr>
-      </w:pPr>
-      <w:r>
-        <w:t>XmlHttpRequest</w:t>
-      </w:r>
-    </w:p>
-    <w:p>
-      <w:pPr>
-        <w:pStyle w:val="ListParagraph"/>
-        <w:numPr>
-          <w:ilvl w:val="0"/>
-          <w:numId w:val="4"/>
-        </w:numPr>
-      </w:pPr>
-      <w:r>
-        <w:t>Loc</w:t>
-      </w:r>
-      <w:r>
-        <w:t>al Storage</w:t>
-      </w:r>
-    </w:p>
-    <w:p>
-      <w:pPr>
-        <w:pStyle w:val="ListParagraph"/>
-        <w:numPr>
-          <w:ilvl w:val="0"/>
-          <w:numId w:val="4"/>
-        </w:numPr>
-      </w:pPr>
-      <w:r>
-        <w:t>Application Storage</w:t>
-      </w:r>
-    </w:p>
-    <w:p>
-      <w:pPr>
-        <w:ind w:left="360" w:hanging="360"/>
-      </w:pPr>
-      <w:r>
-        <w:t>Implementation of the HTML5 Features</w:t>
-      </w:r>
-      <w:r>
-        <w:t>:</w:t>
-      </w:r>
-    </w:p>
-    <w:p>
-      <w:pPr>
-        <w:pStyle w:val="ListParagraph"/>
-        <w:numPr>
-          <w:ilvl w:val="0"/>
-          <w:numId w:val="6"/>
-        </w:numPr>
-      </w:pPr>
-      <w:r>
-        <w:t xml:space="preserve">XmlHtttpRequest - Using this feature let's the user download the current schedule of the faculty. It also appends and retrieves recorded data to the server such as absents and lates of specific instructor. </w:t>
-      </w:r>
-    </w:p>
-    <w:p/>
-    <w:p>
-      <w:pPr>
-        <w:pStyle w:val="ListParagraph"/>
-        <w:numPr>
-          <w:ilvl w:val="0"/>
-          <w:numId w:val="6"/>
-        </w:numPr>
-      </w:pPr>
-      <w:r>
-        <w:t xml:space="preserve">LocalStorage - the implementation of this feature is used by storing the schedules of the instructors to later on be parsed as a JSON object, save Button checkers are also stored in the Localstorage for the user to know whether he already checked a specific set of schedules.The absent and late are also stored in the localStorage to be appended in the future however, this will be cleared when the user appends the data in the server or clicked on the reset button. </w:t>
-      </w:r>
-    </w:p>
-    <w:p/>
-    <w:p>
-      <w:pPr>
-        <w:pStyle w:val="ListParagraph"/>
-        <w:numPr>
-          <w:ilvl w:val="0"/>
-          <w:numId w:val="6"/>
-        </w:numPr>
-      </w:pPr>
-      <w:r>
-        <w:t>Application Storage - this feature makes the web application accessible even when the servers are not running. However, some features like the XMLHttpRequest will not function when not online.</w:t>
+      <w:r>
+        <w:t xml:space="preserve">he </w:t>
+      </w:r>
+      <w:proofErr w:type="spellStart"/>
+      <w:r>
+        <w:t>XMLHttpRequest</w:t>
+      </w:r>
+      <w:proofErr w:type="spellEnd"/>
+      <w:r>
+        <w:t xml:space="preserve"> will not function when not online.</w:t>
       </w:r>
     </w:p>
     <w:p/>
@@ -577,7 +809,6 @@
         <w:jc w:val="center"/>
       </w:pPr>
       <w:r>
-        <w:lastRenderedPageBreak/>
         <w:t>Screenshots of the School Website</w:t>
       </w:r>
       <w:r>
@@ -588,6 +819,7 @@
       <w:r>
         <w:rPr>
           <w:noProof/>
+          <w:lang w:eastAsia="en-US"/>
         </w:rPr>
         <w:drawing>
           <wp:inline distT="0" distB="0" distL="0" distR="0">
@@ -607,7 +839,7 @@
                     </pic:cNvPicPr>
                   </pic:nvPicPr>
                   <pic:blipFill>
-                    <a:blip r:embed="rId7" cstate="print">
+                    <a:blip r:embed="rId6" cstate="print">
                       <a:extLst>
                         <a:ext uri="{28A0092B-C50C-407E-A947-70E740481C1C}">
                           <a14:useLocalDpi xmlns:a14="http://schemas.microsoft.com/office/drawing/2010/main" val="0"/>
@@ -648,6 +880,7 @@
       <w:r>
         <w:rPr>
           <w:noProof/>
+          <w:lang w:eastAsia="en-US"/>
         </w:rPr>
         <w:drawing>
           <wp:inline distT="0" distB="0" distL="0" distR="0" wp14:anchorId="691A8B34" wp14:editId="3A5B4633">
@@ -667,7 +900,7 @@
                     </pic:cNvPicPr>
                   </pic:nvPicPr>
                   <pic:blipFill>
-                    <a:blip r:embed="rId8" cstate="print">
+                    <a:blip r:embed="rId7" cstate="print">
                       <a:extLst>
                         <a:ext uri="{28A0092B-C50C-407E-A947-70E740481C1C}">
                           <a14:useLocalDpi xmlns:a14="http://schemas.microsoft.com/office/drawing/2010/main" val="0"/>
@@ -711,7 +944,9 @@
       <w:r>
         <w:rPr>
           <w:noProof/>
+          <w:lang w:eastAsia="en-US"/>
         </w:rPr>
+        <w:lastRenderedPageBreak/>
         <w:drawing>
           <wp:inline distT="0" distB="0" distL="0" distR="0" wp14:anchorId="5AA0D31D" wp14:editId="66CFEF67">
             <wp:extent cx="5943600" cy="2624496"/>
@@ -730,7 +965,7 @@
                     </pic:cNvPicPr>
                   </pic:nvPicPr>
                   <pic:blipFill>
-                    <a:blip r:embed="rId9" cstate="print">
+                    <a:blip r:embed="rId8" cstate="print">
                       <a:extLst>
                         <a:ext uri="{28A0092B-C50C-407E-A947-70E740481C1C}">
                           <a14:useLocalDpi xmlns:a14="http://schemas.microsoft.com/office/drawing/2010/main" val="0"/>
@@ -772,8 +1007,8 @@
       <w:r>
         <w:rPr>
           <w:noProof/>
+          <w:lang w:eastAsia="en-US"/>
         </w:rPr>
-        <w:lastRenderedPageBreak/>
         <w:drawing>
           <wp:inline distT="0" distB="0" distL="0" distR="0" wp14:anchorId="311239C0" wp14:editId="233E423C">
             <wp:extent cx="5943600" cy="2800531"/>
@@ -792,7 +1027,7 @@
                     </pic:cNvPicPr>
                   </pic:nvPicPr>
                   <pic:blipFill>
-                    <a:blip r:embed="rId10" cstate="print">
+                    <a:blip r:embed="rId9" cstate="print">
                       <a:extLst>
                         <a:ext uri="{28A0092B-C50C-407E-A947-70E740481C1C}">
                           <a14:useLocalDpi xmlns:a14="http://schemas.microsoft.com/office/drawing/2010/main" val="0"/>
@@ -826,6 +1061,7 @@
       <w:r>
         <w:rPr>
           <w:noProof/>
+          <w:lang w:eastAsia="en-US"/>
         </w:rPr>
         <w:drawing>
           <wp:inline distT="0" distB="0" distL="0" distR="0">
@@ -845,7 +1081,7 @@
                     </pic:cNvPicPr>
                   </pic:nvPicPr>
                   <pic:blipFill>
-                    <a:blip r:embed="rId11" cstate="print">
+                    <a:blip r:embed="rId10" cstate="print">
                       <a:extLst>
                         <a:ext uri="{28A0092B-C50C-407E-A947-70E740481C1C}">
                           <a14:useLocalDpi xmlns:a14="http://schemas.microsoft.com/office/drawing/2010/main" val="0"/>
@@ -879,7 +1115,9 @@
       <w:r>
         <w:rPr>
           <w:noProof/>
+          <w:lang w:eastAsia="en-US"/>
         </w:rPr>
+        <w:lastRenderedPageBreak/>
         <w:drawing>
           <wp:inline distT="0" distB="0" distL="0" distR="0">
             <wp:extent cx="5943600" cy="2347057"/>
@@ -898,7 +1136,7 @@
                     </pic:cNvPicPr>
                   </pic:nvPicPr>
                   <pic:blipFill>
-                    <a:blip r:embed="rId12" cstate="print">
+                    <a:blip r:embed="rId11" cstate="print">
                       <a:extLst>
                         <a:ext uri="{28A0092B-C50C-407E-A947-70E740481C1C}">
                           <a14:useLocalDpi xmlns:a14="http://schemas.microsoft.com/office/drawing/2010/main" val="0"/>
@@ -932,6 +1170,7 @@
       <w:r>
         <w:rPr>
           <w:noProof/>
+          <w:lang w:eastAsia="en-US"/>
         </w:rPr>
         <w:drawing>
           <wp:inline distT="0" distB="0" distL="0" distR="0">
@@ -951,7 +1190,7 @@
                     </pic:cNvPicPr>
                   </pic:nvPicPr>
                   <pic:blipFill>
-                    <a:blip r:embed="rId13" cstate="print">
+                    <a:blip r:embed="rId12" cstate="print">
                       <a:extLst>
                         <a:ext uri="{28A0092B-C50C-407E-A947-70E740481C1C}">
                           <a14:useLocalDpi xmlns:a14="http://schemas.microsoft.com/office/drawing/2010/main" val="0"/>
@@ -996,8 +1235,8 @@
       <w:r>
         <w:rPr>
           <w:noProof/>
+          <w:lang w:eastAsia="en-US"/>
         </w:rPr>
-        <w:lastRenderedPageBreak/>
         <w:drawing>
           <wp:inline distT="0" distB="0" distL="0" distR="0">
             <wp:extent cx="5943600" cy="2748116"/>
@@ -1016,7 +1255,7 @@
                     </pic:cNvPicPr>
                   </pic:nvPicPr>
                   <pic:blipFill>
-                    <a:blip r:embed="rId14" cstate="print">
+                    <a:blip r:embed="rId13" cstate="print">
                       <a:extLst>
                         <a:ext uri="{28A0092B-C50C-407E-A947-70E740481C1C}">
                           <a14:useLocalDpi xmlns:a14="http://schemas.microsoft.com/office/drawing/2010/main" val="0"/>
@@ -1063,7 +1302,9 @@
       <w:r>
         <w:rPr>
           <w:noProof/>
+          <w:lang w:eastAsia="en-US"/>
         </w:rPr>
+        <w:lastRenderedPageBreak/>
         <w:drawing>
           <wp:inline distT="0" distB="0" distL="0" distR="0">
             <wp:extent cx="5943600" cy="2846392"/>
@@ -1082,7 +1323,7 @@
                     </pic:cNvPicPr>
                   </pic:nvPicPr>
                   <pic:blipFill>
-                    <a:blip r:embed="rId15" cstate="print">
+                    <a:blip r:embed="rId14" cstate="print">
                       <a:extLst>
                         <a:ext uri="{28A0092B-C50C-407E-A947-70E740481C1C}">
                           <a14:useLocalDpi xmlns:a14="http://schemas.microsoft.com/office/drawing/2010/main" val="0"/>
@@ -1126,6 +1367,7 @@
       <w:r>
         <w:rPr>
           <w:noProof/>
+          <w:lang w:eastAsia="en-US"/>
         </w:rPr>
         <w:drawing>
           <wp:inline distT="0" distB="0" distL="0" distR="0">
@@ -1145,7 +1387,7 @@
                     </pic:cNvPicPr>
                   </pic:nvPicPr>
                   <pic:blipFill>
-                    <a:blip r:embed="rId16" cstate="print">
+                    <a:blip r:embed="rId15" cstate="print">
                       <a:extLst>
                         <a:ext uri="{28A0092B-C50C-407E-A947-70E740481C1C}">
                           <a14:useLocalDpi xmlns:a14="http://schemas.microsoft.com/office/drawing/2010/main" val="0"/>
@@ -1189,6 +1431,7 @@
       <w:r>
         <w:rPr>
           <w:noProof/>
+          <w:lang w:eastAsia="en-US"/>
         </w:rPr>
         <w:lastRenderedPageBreak/>
         <w:drawing>
@@ -1209,7 +1452,7 @@
                     </pic:cNvPicPr>
                   </pic:nvPicPr>
                   <pic:blipFill>
-                    <a:blip r:embed="rId17" cstate="print">
+                    <a:blip r:embed="rId16" cstate="print">
                       <a:extLst>
                         <a:ext uri="{28A0092B-C50C-407E-A947-70E740481C1C}">
                           <a14:useLocalDpi xmlns:a14="http://schemas.microsoft.com/office/drawing/2010/main" val="0"/>
@@ -1243,6 +1486,7 @@
       <w:r>
         <w:rPr>
           <w:noProof/>
+          <w:lang w:eastAsia="en-US"/>
         </w:rPr>
         <w:drawing>
           <wp:inline distT="0" distB="0" distL="0" distR="0">
@@ -1262,7 +1506,7 @@
                     </pic:cNvPicPr>
                   </pic:nvPicPr>
                   <pic:blipFill>
-                    <a:blip r:embed="rId18" cstate="print">
+                    <a:blip r:embed="rId17" cstate="print">
                       <a:extLst>
                         <a:ext uri="{28A0092B-C50C-407E-A947-70E740481C1C}">
                           <a14:useLocalDpi xmlns:a14="http://schemas.microsoft.com/office/drawing/2010/main" val="0"/>
@@ -1308,6 +1552,7 @@
       <w:r>
         <w:rPr>
           <w:noProof/>
+          <w:lang w:eastAsia="en-US"/>
         </w:rPr>
         <w:lastRenderedPageBreak/>
         <w:drawing>
@@ -1328,7 +1573,7 @@
                     </pic:cNvPicPr>
                   </pic:nvPicPr>
                   <pic:blipFill>
-                    <a:blip r:embed="rId19" cstate="print">
+                    <a:blip r:embed="rId18" cstate="print">
                       <a:extLst>
                         <a:ext uri="{28A0092B-C50C-407E-A947-70E740481C1C}">
                           <a14:useLocalDpi xmlns:a14="http://schemas.microsoft.com/office/drawing/2010/main" val="0"/>
@@ -1362,6 +1607,7 @@
       <w:r>
         <w:rPr>
           <w:noProof/>
+          <w:lang w:eastAsia="en-US"/>
         </w:rPr>
         <w:drawing>
           <wp:inline distT="0" distB="0" distL="0" distR="0">
@@ -1381,7 +1627,7 @@
                     </pic:cNvPicPr>
                   </pic:nvPicPr>
                   <pic:blipFill>
-                    <a:blip r:embed="rId20" cstate="print">
+                    <a:blip r:embed="rId19" cstate="print">
                       <a:extLst>
                         <a:ext uri="{28A0092B-C50C-407E-A947-70E740481C1C}">
                           <a14:useLocalDpi xmlns:a14="http://schemas.microsoft.com/office/drawing/2010/main" val="0"/>
@@ -1415,6 +1661,7 @@
       <w:r>
         <w:rPr>
           <w:noProof/>
+          <w:lang w:eastAsia="en-US"/>
         </w:rPr>
         <w:drawing>
           <wp:inline distT="0" distB="0" distL="0" distR="0">
@@ -1434,7 +1681,7 @@
                     </pic:cNvPicPr>
                   </pic:nvPicPr>
                   <pic:blipFill>
-                    <a:blip r:embed="rId21" cstate="print">
+                    <a:blip r:embed="rId20" cstate="print">
                       <a:extLst>
                         <a:ext uri="{28A0092B-C50C-407E-A947-70E740481C1C}">
                           <a14:useLocalDpi xmlns:a14="http://schemas.microsoft.com/office/drawing/2010/main" val="0"/>
@@ -1479,6 +1726,7 @@
       <w:r>
         <w:rPr>
           <w:noProof/>
+          <w:lang w:eastAsia="en-US"/>
         </w:rPr>
         <w:lastRenderedPageBreak/>
         <w:drawing>
@@ -1499,7 +1747,7 @@
                     </pic:cNvPicPr>
                   </pic:nvPicPr>
                   <pic:blipFill>
-                    <a:blip r:embed="rId22" cstate="print">
+                    <a:blip r:embed="rId21" cstate="print">
                       <a:extLst>
                         <a:ext uri="{28A0092B-C50C-407E-A947-70E740481C1C}">
                           <a14:useLocalDpi xmlns:a14="http://schemas.microsoft.com/office/drawing/2010/main" val="0"/>
@@ -1533,6 +1781,7 @@
       <w:r>
         <w:rPr>
           <w:noProof/>
+          <w:lang w:eastAsia="en-US"/>
         </w:rPr>
         <w:drawing>
           <wp:inline distT="0" distB="0" distL="0" distR="0">
@@ -1552,7 +1801,7 @@
                     </pic:cNvPicPr>
                   </pic:nvPicPr>
                   <pic:blipFill>
-                    <a:blip r:embed="rId23" cstate="print">
+                    <a:blip r:embed="rId22" cstate="print">
                       <a:extLst>
                         <a:ext uri="{28A0092B-C50C-407E-A947-70E740481C1C}">
                           <a14:useLocalDpi xmlns:a14="http://schemas.microsoft.com/office/drawing/2010/main" val="0"/>
@@ -1586,6 +1835,7 @@
       <w:r>
         <w:rPr>
           <w:noProof/>
+          <w:lang w:eastAsia="en-US"/>
         </w:rPr>
         <w:drawing>
           <wp:inline distT="0" distB="0" distL="0" distR="0">
@@ -1605,7 +1855,7 @@
                     </pic:cNvPicPr>
                   </pic:nvPicPr>
                   <pic:blipFill>
-                    <a:blip r:embed="rId24" cstate="print">
+                    <a:blip r:embed="rId23" cstate="print">
                       <a:extLst>
                         <a:ext uri="{28A0092B-C50C-407E-A947-70E740481C1C}">
                           <a14:useLocalDpi xmlns:a14="http://schemas.microsoft.com/office/drawing/2010/main" val="0"/>
@@ -1657,6 +1907,7 @@
       <w:r>
         <w:rPr>
           <w:noProof/>
+          <w:lang w:eastAsia="en-US"/>
         </w:rPr>
         <w:lastRenderedPageBreak/>
         <w:drawing>
@@ -1677,7 +1928,7 @@
                     </pic:cNvPicPr>
                   </pic:nvPicPr>
                   <pic:blipFill>
-                    <a:blip r:embed="rId25" cstate="print">
+                    <a:blip r:embed="rId24" cstate="print">
                       <a:extLst>
                         <a:ext uri="{28A0092B-C50C-407E-A947-70E740481C1C}">
                           <a14:useLocalDpi xmlns:a14="http://schemas.microsoft.com/office/drawing/2010/main" val="0"/>
@@ -1711,6 +1962,7 @@
       <w:r>
         <w:rPr>
           <w:noProof/>
+          <w:lang w:eastAsia="en-US"/>
         </w:rPr>
         <w:drawing>
           <wp:inline distT="0" distB="0" distL="0" distR="0" wp14:anchorId="1C289B51" wp14:editId="5CDB3E07">
@@ -1730,7 +1982,7 @@
                     </pic:cNvPicPr>
                   </pic:nvPicPr>
                   <pic:blipFill>
-                    <a:blip r:embed="rId26" cstate="print">
+                    <a:blip r:embed="rId25" cstate="print">
                       <a:extLst>
                         <a:ext uri="{28A0092B-C50C-407E-A947-70E740481C1C}">
                           <a14:useLocalDpi xmlns:a14="http://schemas.microsoft.com/office/drawing/2010/main" val="0"/>
@@ -1764,6 +2016,7 @@
       <w:r>
         <w:rPr>
           <w:noProof/>
+          <w:lang w:eastAsia="en-US"/>
         </w:rPr>
         <w:drawing>
           <wp:inline distT="0" distB="0" distL="0" distR="0" wp14:anchorId="14BE874F" wp14:editId="6C599F10">
@@ -1783,7 +2036,7 @@
                     </pic:cNvPicPr>
                   </pic:nvPicPr>
                   <pic:blipFill>
-                    <a:blip r:embed="rId27" cstate="print">
+                    <a:blip r:embed="rId26" cstate="print">
                       <a:extLst>
                         <a:ext uri="{28A0092B-C50C-407E-A947-70E740481C1C}">
                           <a14:useLocalDpi xmlns:a14="http://schemas.microsoft.com/office/drawing/2010/main" val="0"/>
@@ -1827,6 +2080,7 @@
       <w:r>
         <w:rPr>
           <w:noProof/>
+          <w:lang w:eastAsia="en-US"/>
         </w:rPr>
         <w:lastRenderedPageBreak/>
         <w:drawing>
@@ -1847,7 +2101,7 @@
                     </pic:cNvPicPr>
                   </pic:nvPicPr>
                   <pic:blipFill>
-                    <a:blip r:embed="rId28" cstate="print">
+                    <a:blip r:embed="rId27" cstate="print">
                       <a:extLst>
                         <a:ext uri="{28A0092B-C50C-407E-A947-70E740481C1C}">
                           <a14:useLocalDpi xmlns:a14="http://schemas.microsoft.com/office/drawing/2010/main" val="0"/>
@@ -2023,11 +2277,11 @@
 </file>
 
 <file path=word/numbering.xml><?xml version="1.0" encoding="utf-8"?>
-<w:numbering xmlns:wpc="http://schemas.microsoft.com/office/word/2010/wordprocessingCanvas" xmlns:mc="http://schemas.openxmlformats.org/markup-compatibility/2006" xmlns:o="urn:schemas-microsoft-com:office:office" xmlns:r="http://schemas.openxmlformats.org/officeDocument/2006/relationships" xmlns:m="http://schemas.openxmlformats.org/officeDocument/2006/math" xmlns:v="urn:schemas-microsoft-com:vml" xmlns:wp14="http://schemas.microsoft.com/office/word/2010/wordprocessingDrawing" xmlns:wp="http://schemas.openxmlformats.org/drawingml/2006/wordprocessingDrawing" xmlns:w10="urn:schemas-microsoft-com:office:word" xmlns:w="http://schemas.openxmlformats.org/wordprocessingml/2006/main" xmlns:w14="http://schemas.microsoft.com/office/word/2010/wordml" xmlns:wpg="http://schemas.microsoft.com/office/word/2010/wordprocessingGroup" xmlns:wpi="http://schemas.microsoft.com/office/word/2010/wordprocessingInk" xmlns:wne="http://schemas.microsoft.com/office/word/2006/wordml" xmlns:wps="http://schemas.microsoft.com/office/word/2010/wordprocessingShape" mc:Ignorable="w14 wp14">
-  <w:abstractNum w:abstractNumId="0">
+<w:numbering xmlns:wpc="http://schemas.microsoft.com/office/word/2010/wordprocessingCanvas" xmlns:cx="http://schemas.microsoft.com/office/drawing/2014/chartex" xmlns:cx1="http://schemas.microsoft.com/office/drawing/2015/9/8/chartex" xmlns:cx2="http://schemas.microsoft.com/office/drawing/2015/10/21/chartex" xmlns:cx3="http://schemas.microsoft.com/office/drawing/2016/5/9/chartex" xmlns:cx4="http://schemas.microsoft.com/office/drawing/2016/5/10/chartex" xmlns:cx5="http://schemas.microsoft.com/office/drawing/2016/5/11/chartex" xmlns:cx6="http://schemas.microsoft.com/office/drawing/2016/5/12/chartex" xmlns:cx7="http://schemas.microsoft.com/office/drawing/2016/5/13/chartex" xmlns:cx8="http://schemas.microsoft.com/office/drawing/2016/5/14/chartex" xmlns:mc="http://schemas.openxmlformats.org/markup-compatibility/2006" xmlns:o="urn:schemas-microsoft-com:office:office" xmlns:r="http://schemas.openxmlformats.org/officeDocument/2006/relationships" xmlns:m="http://schemas.openxmlformats.org/officeDocument/2006/math" xmlns:v="urn:schemas-microsoft-com:vml" xmlns:wp14="http://schemas.microsoft.com/office/word/2010/wordprocessingDrawing" xmlns:wp="http://schemas.openxmlformats.org/drawingml/2006/wordprocessingDrawing" xmlns:w10="urn:schemas-microsoft-com:office:word" xmlns:w="http://schemas.openxmlformats.org/wordprocessingml/2006/main" xmlns:w14="http://schemas.microsoft.com/office/word/2010/wordml" xmlns:w15="http://schemas.microsoft.com/office/word/2012/wordml" xmlns:w16se="http://schemas.microsoft.com/office/word/2015/wordml/symex" xmlns:wpg="http://schemas.microsoft.com/office/word/2010/wordprocessingGroup" xmlns:wpi="http://schemas.microsoft.com/office/word/2010/wordprocessingInk" xmlns:wne="http://schemas.microsoft.com/office/word/2006/wordml" xmlns:wps="http://schemas.microsoft.com/office/word/2010/wordprocessingShape" mc:Ignorable="w14 w15 w16se wp14">
+  <w:abstractNum w:abstractNumId="0" w15:restartNumberingAfterBreak="0">
     <w:nsid w:val="01B24A46"/>
     <w:multiLevelType w:val="hybridMultilevel"/>
-    <w:tmpl w:val="65422184"/>
+    <w:tmpl w:val="2120529C"/>
     <w:lvl w:ilvl="0" w:tplc="04090001">
       <w:start w:val="1"/>
       <w:numFmt w:val="bullet"/>
@@ -2040,7 +2294,7 @@
         <w:rFonts w:ascii="Symbol" w:hAnsi="Symbol" w:hint="default"/>
       </w:rPr>
     </w:lvl>
-    <w:lvl w:ilvl="1" w:tplc="04090003" w:tentative="1">
+    <w:lvl w:ilvl="1" w:tplc="04090003">
       <w:start w:val="1"/>
       <w:numFmt w:val="bullet"/>
       <w:lvlText w:val="o"/>
@@ -2137,7 +2391,7 @@
       </w:rPr>
     </w:lvl>
   </w:abstractNum>
-  <w:abstractNum w:abstractNumId="1">
+  <w:abstractNum w:abstractNumId="1" w15:restartNumberingAfterBreak="0">
     <w:nsid w:val="22734073"/>
     <w:multiLevelType w:val="hybridMultilevel"/>
     <w:tmpl w:val="083C656E"/>
@@ -2250,7 +2504,7 @@
       </w:rPr>
     </w:lvl>
   </w:abstractNum>
-  <w:abstractNum w:abstractNumId="2">
+  <w:abstractNum w:abstractNumId="2" w15:restartNumberingAfterBreak="0">
     <w:nsid w:val="35930DB8"/>
     <w:multiLevelType w:val="hybridMultilevel"/>
     <w:tmpl w:val="CED68DCC"/>
@@ -2363,7 +2617,7 @@
       </w:rPr>
     </w:lvl>
   </w:abstractNum>
-  <w:abstractNum w:abstractNumId="3">
+  <w:abstractNum w:abstractNumId="3" w15:restartNumberingAfterBreak="0">
     <w:nsid w:val="4D420F33"/>
     <w:multiLevelType w:val="hybridMultilevel"/>
     <w:tmpl w:val="84AAF464"/>
@@ -2476,7 +2730,7 @@
       </w:rPr>
     </w:lvl>
   </w:abstractNum>
-  <w:abstractNum w:abstractNumId="4">
+  <w:abstractNum w:abstractNumId="4" w15:restartNumberingAfterBreak="0">
     <w:nsid w:val="59BC3EB5"/>
     <w:multiLevelType w:val="hybridMultilevel"/>
     <w:tmpl w:val="A9689824"/>
@@ -2589,7 +2843,7 @@
       </w:rPr>
     </w:lvl>
   </w:abstractNum>
-  <w:abstractNum w:abstractNumId="5">
+  <w:abstractNum w:abstractNumId="5" w15:restartNumberingAfterBreak="0">
     <w:nsid w:val="7D9337D8"/>
     <w:multiLevelType w:val="hybridMultilevel"/>
     <w:tmpl w:val="2CCCD79A"/>
@@ -2724,7 +2978,7 @@
 </file>
 
 <file path=word/styles.xml><?xml version="1.0" encoding="utf-8"?>
-<w:styles xmlns:mc="http://schemas.openxmlformats.org/markup-compatibility/2006" xmlns:r="http://schemas.openxmlformats.org/officeDocument/2006/relationships" xmlns:w="http://schemas.openxmlformats.org/wordprocessingml/2006/main" xmlns:w14="http://schemas.microsoft.com/office/word/2010/wordml" mc:Ignorable="w14">
+<w:styles xmlns:mc="http://schemas.openxmlformats.org/markup-compatibility/2006" xmlns:r="http://schemas.openxmlformats.org/officeDocument/2006/relationships" xmlns:w="http://schemas.openxmlformats.org/wordprocessingml/2006/main" xmlns:w14="http://schemas.microsoft.com/office/word/2010/wordml" xmlns:w15="http://schemas.microsoft.com/office/word/2012/wordml" xmlns:w16se="http://schemas.microsoft.com/office/word/2015/wordml/symex" mc:Ignorable="w14 w15 w16se">
   <w:docDefaults>
     <w:rPrDefault>
       <w:rPr>
@@ -2740,375 +2994,381 @@
       </w:pPr>
     </w:pPrDefault>
   </w:docDefaults>
-  <w:latentStyles w:defLockedState="0" w:defUIPriority="99" w:defSemiHidden="1" w:defUnhideWhenUsed="1" w:defQFormat="0" w:count="267">
-    <w:lsdException w:name="Normal" w:semiHidden="0" w:uiPriority="0" w:unhideWhenUsed="0" w:qFormat="1"/>
-    <w:lsdException w:name="heading 1" w:semiHidden="0" w:uiPriority="9" w:unhideWhenUsed="0" w:qFormat="1"/>
-    <w:lsdException w:name="heading 2" w:uiPriority="9" w:qFormat="1"/>
-    <w:lsdException w:name="heading 3" w:uiPriority="9" w:qFormat="1"/>
-    <w:lsdException w:name="heading 4" w:uiPriority="9" w:qFormat="1"/>
-    <w:lsdException w:name="heading 5" w:uiPriority="9" w:qFormat="1"/>
-    <w:lsdException w:name="heading 6" w:uiPriority="9" w:qFormat="1"/>
-    <w:lsdException w:name="heading 7" w:uiPriority="9" w:qFormat="1"/>
-    <w:lsdException w:name="heading 8" w:uiPriority="9" w:qFormat="1"/>
-    <w:lsdException w:name="heading 9" w:uiPriority="9" w:qFormat="1"/>
-    <w:lsdException w:name="toc 1" w:uiPriority="39"/>
-    <w:lsdException w:name="toc 2" w:uiPriority="39"/>
-    <w:lsdException w:name="toc 3" w:uiPriority="39"/>
-    <w:lsdException w:name="toc 4" w:uiPriority="39"/>
-    <w:lsdException w:name="toc 5" w:uiPriority="39"/>
-    <w:lsdException w:name="toc 6" w:uiPriority="39"/>
-    <w:lsdException w:name="toc 7" w:uiPriority="39"/>
-    <w:lsdException w:name="toc 8" w:uiPriority="39"/>
-    <w:lsdException w:name="toc 9" w:uiPriority="39"/>
-    <w:lsdException w:name="caption" w:uiPriority="35" w:qFormat="1"/>
-    <w:lsdException w:name="Title" w:semiHidden="0" w:uiPriority="10" w:unhideWhenUsed="0" w:qFormat="1"/>
-    <w:lsdException w:name="Default Paragraph Font" w:uiPriority="1"/>
-    <w:lsdException w:name="Subtitle" w:semiHidden="0" w:uiPriority="11" w:unhideWhenUsed="0" w:qFormat="1"/>
-    <w:lsdException w:name="Strong" w:semiHidden="0" w:uiPriority="22" w:unhideWhenUsed="0" w:qFormat="1"/>
-    <w:lsdException w:name="Emphasis" w:semiHidden="0" w:uiPriority="20" w:unhideWhenUsed="0" w:qFormat="1"/>
-    <w:lsdException w:name="Table Grid" w:semiHidden="0" w:uiPriority="59" w:unhideWhenUsed="0"/>
-    <w:lsdException w:name="Placeholder Text" w:unhideWhenUsed="0"/>
-    <w:lsdException w:name="No Spacing" w:semiHidden="0" w:uiPriority="1" w:unhideWhenUsed="0" w:qFormat="1"/>
-    <w:lsdException w:name="Light Shading" w:semiHidden="0" w:uiPriority="60" w:unhideWhenUsed="0"/>
-    <w:lsdException w:name="Light List" w:semiHidden="0" w:uiPriority="61" w:unhideWhenUsed="0"/>
-    <w:lsdException w:name="Light Grid" w:semiHidden="0" w:uiPriority="62" w:unhideWhenUsed="0"/>
-    <w:lsdException w:name="Medium Shading 1" w:semiHidden="0" w:uiPriority="63" w:unhideWhenUsed="0"/>
-    <w:lsdException w:name="Medium Shading 2" w:semiHidden="0" w:uiPriority="64" w:unhideWhenUsed="0"/>
-    <w:lsdException w:name="Medium List 1" w:semiHidden="0" w:uiPriority="65" w:unhideWhenUsed="0"/>
-    <w:lsdException w:name="Medium List 2" w:semiHidden="0" w:uiPriority="66" w:unhideWhenUsed="0"/>
-    <w:lsdException w:name="Medium Grid 1" w:semiHidden="0" w:uiPriority="67" w:unhideWhenUsed="0"/>
-    <w:lsdException w:name="Medium Grid 2" w:semiHidden="0" w:uiPriority="68" w:unhideWhenUsed="0"/>
-    <w:lsdException w:name="Medium Grid 3" w:semiHidden="0" w:uiPriority="69" w:unhideWhenUsed="0"/>
-    <w:lsdException w:name="Dark List" w:semiHidden="0" w:uiPriority="70" w:unhideWhenUsed="0"/>
-    <w:lsdException w:name="Colorful Shading" w:semiHidden="0" w:uiPriority="71" w:unhideWhenUsed="0"/>
-    <w:lsdException w:name="Colorful List" w:semiHidden="0" w:uiPriority="72" w:unhideWhenUsed="0"/>
-    <w:lsdException w:name="Colorful Grid" w:semiHidden="0" w:uiPriority="73" w:unhideWhenUsed="0"/>
-    <w:lsdException w:name="Light Shading Accent 1" w:semiHidden="0" w:uiPriority="60" w:unhideWhenUsed="0"/>
-    <w:lsdException w:name="Light List Accent 1" w:semiHidden="0" w:uiPriority="61" w:unhideWhenUsed="0"/>
-    <w:lsdException w:name="Light Grid Accent 1" w:semiHidden="0" w:uiPriority="62" w:unhideWhenUsed="0"/>
-    <w:lsdException w:name="Medium Shading 1 Accent 1" w:semiHidden="0" w:uiPriority="63" w:unhideWhenUsed="0"/>
-    <w:lsdException w:name="Medium Shading 2 Accent 1" w:semiHidden="0" w:uiPriority="64" w:unhideWhenUsed="0"/>
-    <w:lsdException w:name="Medium List 1 Accent 1" w:semiHidden="0" w:uiPriority="65" w:unhideWhenUsed="0"/>
-    <w:lsdException w:name="Revision" w:unhideWhenUsed="0"/>
-    <w:lsdException w:name="List Paragraph" w:semiHidden="0" w:uiPriority="34" w:unhideWhenUsed="0" w:qFormat="1"/>
-    <w:lsdException w:name="Quote" w:semiHidden="0" w:uiPriority="29" w:unhideWhenUsed="0" w:qFormat="1"/>
-    <w:lsdException w:name="Intense Quote" w:semiHidden="0" w:uiPriority="30" w:unhideWhenUsed="0" w:qFormat="1"/>
-    <w:lsdException w:name="Medium List 2 Accent 1" w:semiHidden="0" w:uiPriority="66" w:unhideWhenUsed="0"/>
-    <w:lsdException w:name="Medium Grid 1 Accent 1" w:semiHidden="0" w:uiPriority="67" w:unhideWhenUsed="0"/>
-    <w:lsdException w:name="Medium Grid 2 Accent 1" w:semiHidden="0" w:uiPriority="68" w:unhideWhenUsed="0"/>
-    <w:lsdException w:name="Medium Grid 3 Accent 1" w:semiHidden="0" w:uiPriority="69" w:unhideWhenUsed="0"/>
-    <w:lsdException w:name="Dark List Accent 1" w:semiHidden="0" w:uiPriority="70" w:unhideWhenUsed="0"/>
-    <w:lsdException w:name="Colorful Shading Accent 1" w:semiHidden="0" w:uiPriority="71" w:unhideWhenUsed="0"/>
-    <w:lsdException w:name="Colorful List Accent 1" w:semiHidden="0" w:uiPriority="72" w:unhideWhenUsed="0"/>
-    <w:lsdException w:name="Colorful Grid Accent 1" w:semiHidden="0" w:uiPriority="73" w:unhideWhenUsed="0"/>
-    <w:lsdException w:name="Light Shading Accent 2" w:semiHidden="0" w:uiPriority="60" w:unhideWhenUsed="0"/>
-    <w:lsdException w:name="Light List Accent 2" w:semiHidden="0" w:uiPriority="61" w:unhideWhenUsed="0"/>
-    <w:lsdException w:name="Light Grid Accent 2" w:semiHidden="0" w:uiPriority="62" w:unhideWhenUsed="0"/>
-    <w:lsdException w:name="Medium Shading 1 Accent 2" w:semiHidden="0" w:uiPriority="63" w:unhideWhenUsed="0"/>
-    <w:lsdException w:name="Medium Shading 2 Accent 2" w:semiHidden="0" w:uiPriority="64" w:unhideWhenUsed="0"/>
-    <w:lsdException w:name="Medium List 1 Accent 2" w:semiHidden="0" w:uiPriority="65" w:unhideWhenUsed="0"/>
-    <w:lsdException w:name="Medium List 2 Accent 2" w:semiHidden="0" w:uiPriority="66" w:unhideWhenUsed="0"/>
-    <w:lsdException w:name="Medium Grid 1 Accent 2" w:semiHidden="0" w:uiPriority="67" w:unhideWhenUsed="0"/>
-    <w:lsdException w:name="Medium Grid 2 Accent 2" w:semiHidden="0" w:uiPriority="68" w:unhideWhenUsed="0"/>
-    <w:lsdException w:name="Medium Grid 3 Accent 2" w:semiHidden="0" w:uiPriority="69" w:unhideWhenUsed="0"/>
-    <w:lsdException w:name="Dark List Accent 2" w:semiHidden="0" w:uiPriority="70" w:unhideWhenUsed="0"/>
-    <w:lsdException w:name="Colorful Shading Accent 2" w:semiHidden="0" w:uiPriority="71" w:unhideWhenUsed="0"/>
-    <w:lsdException w:name="Colorful List Accent 2" w:semiHidden="0" w:uiPriority="72" w:unhideWhenUsed="0"/>
-    <w:lsdException w:name="Colorful Grid Accent 2" w:semiHidden="0" w:uiPriority="73" w:unhideWhenUsed="0"/>
-    <w:lsdException w:name="Light Shading Accent 3" w:semiHidden="0" w:uiPriority="60" w:unhideWhenUsed="0"/>
-    <w:lsdException w:name="Light List Accent 3" w:semiHidden="0" w:uiPriority="61" w:unhideWhenUsed="0"/>
-    <w:lsdException w:name="Light Grid Accent 3" w:semiHidden="0" w:uiPriority="62" w:unhideWhenUsed="0"/>
-    <w:lsdException w:name="Medium Shading 1 Accent 3" w:semiHidden="0" w:uiPriority="63" w:unhideWhenUsed="0"/>
-    <w:lsdException w:name="Medium Shading 2 Accent 3" w:semiHidden="0" w:uiPriority="64" w:unhideWhenUsed="0"/>
-    <w:lsdException w:name="Medium List 1 Accent 3" w:semiHidden="0" w:uiPriority="65" w:unhideWhenUsed="0"/>
-    <w:lsdException w:name="Medium List 2 Accent 3" w:semiHidden="0" w:uiPriority="66" w:unhideWhenUsed="0"/>
-    <w:lsdException w:name="Medium Grid 1 Accent 3" w:semiHidden="0" w:uiPriority="67" w:unhideWhenUsed="0"/>
-    <w:lsdException w:name="Medium Grid 2 Accent 3" w:semiHidden="0" w:uiPriority="68" w:unhideWhenUsed="0"/>
-    <w:lsdException w:name="Medium Grid 3 Accent 3" w:semiHidden="0" w:uiPriority="69" w:unhideWhenUsed="0"/>
-    <w:lsdException w:name="Dark List Accent 3" w:semiHidden="0" w:uiPriority="70" w:unhideWhenUsed="0"/>
-    <w:lsdException w:name="Colorful Shading Accent 3" w:semiHidden="0" w:uiPriority="71" w:unhideWhenUsed="0"/>
-    <w:lsdException w:name="Colorful List Accent 3" w:semiHidden="0" w:uiPriority="72" w:unhideWhenUsed="0"/>
-    <w:lsdException w:name="Colorful Grid Accent 3" w:semiHidden="0" w:uiPriority="73" w:unhideWhenUsed="0"/>
-    <w:lsdException w:name="Light Shading Accent 4" w:semiHidden="0" w:uiPriority="60" w:unhideWhenUsed="0"/>
-    <w:lsdException w:name="Light List Accent 4" w:semiHidden="0" w:uiPriority="61" w:unhideWhenUsed="0"/>
-    <w:lsdException w:name="Light Grid Accent 4" w:semiHidden="0" w:uiPriority="62" w:unhideWhenUsed="0"/>
-    <w:lsdException w:name="Medium Shading 1 Accent 4" w:semiHidden="0" w:uiPriority="63" w:unhideWhenUsed="0"/>
-    <w:lsdException w:name="Medium Shading 2 Accent 4" w:semiHidden="0" w:uiPriority="64" w:unhideWhenUsed="0"/>
-    <w:lsdException w:name="Medium List 1 Accent 4" w:semiHidden="0" w:uiPriority="65" w:unhideWhenUsed="0"/>
-    <w:lsdException w:name="Medium List 2 Accent 4" w:semiHidden="0" w:uiPriority="66" w:unhideWhenUsed="0"/>
-    <w:lsdException w:name="Medium Grid 1 Accent 4" w:semiHidden="0" w:uiPriority="67" w:unhideWhenUsed="0"/>
-    <w:lsdException w:name="Medium Grid 2 Accent 4" w:semiHidden="0" w:uiPriority="68" w:unhideWhenUsed="0"/>
-    <w:lsdException w:name="Medium Grid 3 Accent 4" w:semiHidden="0" w:uiPriority="69" w:unhideWhenUsed="0"/>
-    <w:lsdException w:name="Dark List Accent 4" w:semiHidden="0" w:uiPriority="70" w:unhideWhenUsed="0"/>
-    <w:lsdException w:name="Colorful Shading Accent 4" w:semiHidden="0" w:uiPriority="71" w:unhideWhenUsed="0"/>
-    <w:lsdException w:name="Colorful List Accent 4" w:semiHidden="0" w:uiPriority="72" w:unhideWhenUsed="0"/>
-    <w:lsdException w:name="Colorful Grid Accent 4" w:semiHidden="0" w:uiPriority="73" w:unhideWhenUsed="0"/>
-    <w:lsdException w:name="Light Shading Accent 5" w:semiHidden="0" w:uiPriority="60" w:unhideWhenUsed="0"/>
-    <w:lsdException w:name="Light List Accent 5" w:semiHidden="0" w:uiPriority="61" w:unhideWhenUsed="0"/>
-    <w:lsdException w:name="Light Grid Accent 5" w:semiHidden="0" w:uiPriority="62" w:unhideWhenUsed="0"/>
-    <w:lsdException w:name="Medium Shading 1 Accent 5" w:semiHidden="0" w:uiPriority="63" w:unhideWhenUsed="0"/>
-    <w:lsdException w:name="Medium Shading 2 Accent 5" w:semiHidden="0" w:uiPriority="64" w:unhideWhenUsed="0"/>
-    <w:lsdException w:name="Medium List 1 Accent 5" w:semiHidden="0" w:uiPriority="65" w:unhideWhenUsed="0"/>
-    <w:lsdException w:name="Medium List 2 Accent 5" w:semiHidden="0" w:uiPriority="66" w:unhideWhenUsed="0"/>
-    <w:lsdException w:name="Medium Grid 1 Accent 5" w:semiHidden="0" w:uiPriority="67" w:unhideWhenUsed="0"/>
-    <w:lsdException w:name="Medium Grid 2 Accent 5" w:semiHidden="0" w:uiPriority="68" w:unhideWhenUsed="0"/>
-    <w:lsdException w:name="Medium Grid 3 Accent 5" w:semiHidden="0" w:uiPriority="69" w:unhideWhenUsed="0"/>
-    <w:lsdException w:name="Dark List Accent 5" w:semiHidden="0" w:uiPriority="70" w:unhideWhenUsed="0"/>
-    <w:lsdException w:name="Colorful Shading Accent 5" w:semiHidden="0" w:uiPriority="71" w:unhideWhenUsed="0"/>
-    <w:lsdException w:name="Colorful List Accent 5" w:semiHidden="0" w:uiPriority="72" w:unhideWhenUsed="0"/>
-    <w:lsdException w:name="Colorful Grid Accent 5" w:semiHidden="0" w:uiPriority="73" w:unhideWhenUsed="0"/>
-    <w:lsdException w:name="Light Shading Accent 6" w:semiHidden="0" w:uiPriority="60" w:unhideWhenUsed="0"/>
-    <w:lsdException w:name="Light List Accent 6" w:semiHidden="0" w:uiPriority="61" w:unhideWhenUsed="0"/>
-    <w:lsdException w:name="Light Grid Accent 6" w:semiHidden="0" w:uiPriority="62" w:unhideWhenUsed="0"/>
-    <w:lsdException w:name="Medium Shading 1 Accent 6" w:semiHidden="0" w:uiPriority="63" w:unhideWhenUsed="0"/>
-    <w:lsdException w:name="Medium Shading 2 Accent 6" w:semiHidden="0" w:uiPriority="64" w:unhideWhenUsed="0"/>
-    <w:lsdException w:name="Medium List 1 Accent 6" w:semiHidden="0" w:uiPriority="65" w:unhideWhenUsed="0"/>
-    <w:lsdException w:name="Medium List 2 Accent 6" w:semiHidden="0" w:uiPriority="66" w:unhideWhenUsed="0"/>
-    <w:lsdException w:name="Medium Grid 1 Accent 6" w:semiHidden="0" w:uiPriority="67" w:unhideWhenUsed="0"/>
-    <w:lsdException w:name="Medium Grid 2 Accent 6" w:semiHidden="0" w:uiPriority="68" w:unhideWhenUsed="0"/>
-    <w:lsdException w:name="Medium Grid 3 Accent 6" w:semiHidden="0" w:uiPriority="69" w:unhideWhenUsed="0"/>
-    <w:lsdException w:name="Dark List Accent 6" w:semiHidden="0" w:uiPriority="70" w:unhideWhenUsed="0"/>
-    <w:lsdException w:name="Colorful Shading Accent 6" w:semiHidden="0" w:uiPriority="71" w:unhideWhenUsed="0"/>
-    <w:lsdException w:name="Colorful List Accent 6" w:semiHidden="0" w:uiPriority="72" w:unhideWhenUsed="0"/>
-    <w:lsdException w:name="Colorful Grid Accent 6" w:semiHidden="0" w:uiPriority="73" w:unhideWhenUsed="0"/>
-    <w:lsdException w:name="Subtle Emphasis" w:semiHidden="0" w:uiPriority="19" w:unhideWhenUsed="0" w:qFormat="1"/>
-    <w:lsdException w:name="Intense Emphasis" w:semiHidden="0" w:uiPriority="21" w:unhideWhenUsed="0" w:qFormat="1"/>
-    <w:lsdException w:name="Subtle Reference" w:semiHidden="0" w:uiPriority="31" w:unhideWhenUsed="0" w:qFormat="1"/>
-    <w:lsdException w:name="Intense Reference" w:semiHidden="0" w:uiPriority="32" w:unhideWhenUsed="0" w:qFormat="1"/>
-    <w:lsdException w:name="Book Title" w:semiHidden="0" w:uiPriority="33" w:unhideWhenUsed="0" w:qFormat="1"/>
-    <w:lsdException w:name="Bibliography" w:uiPriority="37"/>
-    <w:lsdException w:name="TOC Heading" w:uiPriority="39" w:qFormat="1"/>
-  </w:latentStyles>
-  <w:style w:type="paragraph" w:default="1" w:styleId="Normal">
-    <w:name w:val="Normal"/>
-    <w:qFormat/>
-  </w:style>
-  <w:style w:type="character" w:default="1" w:styleId="DefaultParagraphFont">
-    <w:name w:val="Default Paragraph Font"/>
-    <w:uiPriority w:val="1"/>
-    <w:semiHidden/>
-    <w:unhideWhenUsed/>
-  </w:style>
-  <w:style w:type="table" w:default="1" w:styleId="TableNormal">
-    <w:name w:val="Normal Table"/>
-    <w:uiPriority w:val="99"/>
-    <w:semiHidden/>
-    <w:unhideWhenUsed/>
-    <w:tblPr>
-      <w:tblInd w:w="0" w:type="dxa"/>
-      <w:tblCellMar>
-        <w:top w:w="0" w:type="dxa"/>
-        <w:left w:w="108" w:type="dxa"/>
-        <w:bottom w:w="0" w:type="dxa"/>
-        <w:right w:w="108" w:type="dxa"/>
-      </w:tblCellMar>
-    </w:tblPr>
-  </w:style>
-  <w:style w:type="numbering" w:default="1" w:styleId="NoList">
-    <w:name w:val="No List"/>
-    <w:uiPriority w:val="99"/>
-    <w:semiHidden/>
-    <w:unhideWhenUsed/>
-  </w:style>
-  <w:style w:type="paragraph" w:styleId="ListParagraph">
-    <w:name w:val="List Paragraph"/>
-    <w:basedOn w:val="Normal"/>
-    <w:uiPriority w:val="34"/>
-    <w:qFormat/>
-    <w:rsid w:val="005507E5"/>
-    <w:pPr>
-      <w:ind w:left="720"/>
-      <w:contextualSpacing/>
-    </w:pPr>
-  </w:style>
-  <w:style w:type="paragraph" w:styleId="BalloonText">
-    <w:name w:val="Balloon Text"/>
-    <w:basedOn w:val="Normal"/>
-    <w:link w:val="BalloonTextChar"/>
-    <w:uiPriority w:val="99"/>
-    <w:semiHidden/>
-    <w:unhideWhenUsed/>
-    <w:rsid w:val="00F44B9C"/>
-    <w:pPr>
-      <w:spacing w:after="0" w:line="240" w:lineRule="auto"/>
-    </w:pPr>
-    <w:rPr>
-      <w:rFonts w:ascii="Tahoma" w:hAnsi="Tahoma" w:cs="Tahoma"/>
-      <w:sz w:val="16"/>
-      <w:szCs w:val="16"/>
-    </w:rPr>
-  </w:style>
-  <w:style w:type="character" w:customStyle="1" w:styleId="BalloonTextChar">
-    <w:name w:val="Balloon Text Char"/>
-    <w:basedOn w:val="DefaultParagraphFont"/>
-    <w:link w:val="BalloonText"/>
-    <w:uiPriority w:val="99"/>
-    <w:semiHidden/>
-    <w:rsid w:val="00F44B9C"/>
-    <w:rPr>
-      <w:rFonts w:ascii="Tahoma" w:hAnsi="Tahoma" w:cs="Tahoma"/>
-      <w:sz w:val="16"/>
-      <w:szCs w:val="16"/>
-    </w:rPr>
-  </w:style>
-</w:styles>
-</file>
-
-<file path=word/stylesWithEffects.xml><?xml version="1.0" encoding="utf-8"?>
-<w:styles xmlns:wpc="http://schemas.microsoft.com/office/word/2010/wordprocessingCanvas" xmlns:mc="http://schemas.openxmlformats.org/markup-compatibility/2006" xmlns:o="urn:schemas-microsoft-com:office:office" xmlns:r="http://schemas.openxmlformats.org/officeDocument/2006/relationships" xmlns:m="http://schemas.openxmlformats.org/officeDocument/2006/math" xmlns:v="urn:schemas-microsoft-com:vml" xmlns:wp14="http://schemas.microsoft.com/office/word/2010/wordprocessingDrawing" xmlns:wp="http://schemas.openxmlformats.org/drawingml/2006/wordprocessingDrawing" xmlns:w10="urn:schemas-microsoft-com:office:word" xmlns:w="http://schemas.openxmlformats.org/wordprocessingml/2006/main" xmlns:w14="http://schemas.microsoft.com/office/word/2010/wordml" xmlns:wpg="http://schemas.microsoft.com/office/word/2010/wordprocessingGroup" xmlns:wpi="http://schemas.microsoft.com/office/word/2010/wordprocessingInk" xmlns:wne="http://schemas.microsoft.com/office/word/2006/wordml" xmlns:wps="http://schemas.microsoft.com/office/word/2010/wordprocessingShape" mc:Ignorable="w14 wp14">
-  <w:docDefaults>
-    <w:rPrDefault>
-      <w:rPr>
-        <w:rFonts w:asciiTheme="minorHAnsi" w:eastAsiaTheme="minorEastAsia" w:hAnsiTheme="minorHAnsi" w:cstheme="minorBidi"/>
-        <w:sz w:val="22"/>
-        <w:szCs w:val="22"/>
-        <w:lang w:val="en-US" w:eastAsia="ja-JP" w:bidi="ar-SA"/>
-      </w:rPr>
-    </w:rPrDefault>
-    <w:pPrDefault>
-      <w:pPr>
-        <w:spacing w:after="200" w:line="276" w:lineRule="auto"/>
-      </w:pPr>
-    </w:pPrDefault>
-  </w:docDefaults>
-  <w:latentStyles w:defLockedState="0" w:defUIPriority="99" w:defSemiHidden="1" w:defUnhideWhenUsed="1" w:defQFormat="0" w:count="267">
-    <w:lsdException w:name="Normal" w:semiHidden="0" w:uiPriority="0" w:unhideWhenUsed="0" w:qFormat="1"/>
-    <w:lsdException w:name="heading 1" w:semiHidden="0" w:uiPriority="9" w:unhideWhenUsed="0" w:qFormat="1"/>
-    <w:lsdException w:name="heading 2" w:uiPriority="9" w:qFormat="1"/>
-    <w:lsdException w:name="heading 3" w:uiPriority="9" w:qFormat="1"/>
-    <w:lsdException w:name="heading 4" w:uiPriority="9" w:qFormat="1"/>
-    <w:lsdException w:name="heading 5" w:uiPriority="9" w:qFormat="1"/>
-    <w:lsdException w:name="heading 6" w:uiPriority="9" w:qFormat="1"/>
-    <w:lsdException w:name="heading 7" w:uiPriority="9" w:qFormat="1"/>
-    <w:lsdException w:name="heading 8" w:uiPriority="9" w:qFormat="1"/>
-    <w:lsdException w:name="heading 9" w:uiPriority="9" w:qFormat="1"/>
-    <w:lsdException w:name="toc 1" w:uiPriority="39"/>
-    <w:lsdException w:name="toc 2" w:uiPriority="39"/>
-    <w:lsdException w:name="toc 3" w:uiPriority="39"/>
-    <w:lsdException w:name="toc 4" w:uiPriority="39"/>
-    <w:lsdException w:name="toc 5" w:uiPriority="39"/>
-    <w:lsdException w:name="toc 6" w:uiPriority="39"/>
-    <w:lsdException w:name="toc 7" w:uiPriority="39"/>
-    <w:lsdException w:name="toc 8" w:uiPriority="39"/>
-    <w:lsdException w:name="toc 9" w:uiPriority="39"/>
-    <w:lsdException w:name="caption" w:uiPriority="35" w:qFormat="1"/>
-    <w:lsdException w:name="Title" w:semiHidden="0" w:uiPriority="10" w:unhideWhenUsed="0" w:qFormat="1"/>
-    <w:lsdException w:name="Default Paragraph Font" w:uiPriority="1"/>
-    <w:lsdException w:name="Subtitle" w:semiHidden="0" w:uiPriority="11" w:unhideWhenUsed="0" w:qFormat="1"/>
-    <w:lsdException w:name="Strong" w:semiHidden="0" w:uiPriority="22" w:unhideWhenUsed="0" w:qFormat="1"/>
-    <w:lsdException w:name="Emphasis" w:semiHidden="0" w:uiPriority="20" w:unhideWhenUsed="0" w:qFormat="1"/>
-    <w:lsdException w:name="Table Grid" w:semiHidden="0" w:uiPriority="59" w:unhideWhenUsed="0"/>
-    <w:lsdException w:name="Placeholder Text" w:unhideWhenUsed="0"/>
-    <w:lsdException w:name="No Spacing" w:semiHidden="0" w:uiPriority="1" w:unhideWhenUsed="0" w:qFormat="1"/>
-    <w:lsdException w:name="Light Shading" w:semiHidden="0" w:uiPriority="60" w:unhideWhenUsed="0"/>
-    <w:lsdException w:name="Light List" w:semiHidden="0" w:uiPriority="61" w:unhideWhenUsed="0"/>
-    <w:lsdException w:name="Light Grid" w:semiHidden="0" w:uiPriority="62" w:unhideWhenUsed="0"/>
-    <w:lsdException w:name="Medium Shading 1" w:semiHidden="0" w:uiPriority="63" w:unhideWhenUsed="0"/>
-    <w:lsdException w:name="Medium Shading 2" w:semiHidden="0" w:uiPriority="64" w:unhideWhenUsed="0"/>
-    <w:lsdException w:name="Medium List 1" w:semiHidden="0" w:uiPriority="65" w:unhideWhenUsed="0"/>
-    <w:lsdException w:name="Medium List 2" w:semiHidden="0" w:uiPriority="66" w:unhideWhenUsed="0"/>
-    <w:lsdException w:name="Medium Grid 1" w:semiHidden="0" w:uiPriority="67" w:unhideWhenUsed="0"/>
-    <w:lsdException w:name="Medium Grid 2" w:semiHidden="0" w:uiPriority="68" w:unhideWhenUsed="0"/>
-    <w:lsdException w:name="Medium Grid 3" w:semiHidden="0" w:uiPriority="69" w:unhideWhenUsed="0"/>
-    <w:lsdException w:name="Dark List" w:semiHidden="0" w:uiPriority="70" w:unhideWhenUsed="0"/>
-    <w:lsdException w:name="Colorful Shading" w:semiHidden="0" w:uiPriority="71" w:unhideWhenUsed="0"/>
-    <w:lsdException w:name="Colorful List" w:semiHidden="0" w:uiPriority="72" w:unhideWhenUsed="0"/>
-    <w:lsdException w:name="Colorful Grid" w:semiHidden="0" w:uiPriority="73" w:unhideWhenUsed="0"/>
-    <w:lsdException w:name="Light Shading Accent 1" w:semiHidden="0" w:uiPriority="60" w:unhideWhenUsed="0"/>
-    <w:lsdException w:name="Light List Accent 1" w:semiHidden="0" w:uiPriority="61" w:unhideWhenUsed="0"/>
-    <w:lsdException w:name="Light Grid Accent 1" w:semiHidden="0" w:uiPriority="62" w:unhideWhenUsed="0"/>
-    <w:lsdException w:name="Medium Shading 1 Accent 1" w:semiHidden="0" w:uiPriority="63" w:unhideWhenUsed="0"/>
-    <w:lsdException w:name="Medium Shading 2 Accent 1" w:semiHidden="0" w:uiPriority="64" w:unhideWhenUsed="0"/>
-    <w:lsdException w:name="Medium List 1 Accent 1" w:semiHidden="0" w:uiPriority="65" w:unhideWhenUsed="0"/>
-    <w:lsdException w:name="Revision" w:unhideWhenUsed="0"/>
-    <w:lsdException w:name="List Paragraph" w:semiHidden="0" w:uiPriority="34" w:unhideWhenUsed="0" w:qFormat="1"/>
-    <w:lsdException w:name="Quote" w:semiHidden="0" w:uiPriority="29" w:unhideWhenUsed="0" w:qFormat="1"/>
-    <w:lsdException w:name="Intense Quote" w:semiHidden="0" w:uiPriority="30" w:unhideWhenUsed="0" w:qFormat="1"/>
-    <w:lsdException w:name="Medium List 2 Accent 1" w:semiHidden="0" w:uiPriority="66" w:unhideWhenUsed="0"/>
-    <w:lsdException w:name="Medium Grid 1 Accent 1" w:semiHidden="0" w:uiPriority="67" w:unhideWhenUsed="0"/>
-    <w:lsdException w:name="Medium Grid 2 Accent 1" w:semiHidden="0" w:uiPriority="68" w:unhideWhenUsed="0"/>
-    <w:lsdException w:name="Medium Grid 3 Accent 1" w:semiHidden="0" w:uiPriority="69" w:unhideWhenUsed="0"/>
-    <w:lsdException w:name="Dark List Accent 1" w:semiHidden="0" w:uiPriority="70" w:unhideWhenUsed="0"/>
-    <w:lsdException w:name="Colorful Shading Accent 1" w:semiHidden="0" w:uiPriority="71" w:unhideWhenUsed="0"/>
-    <w:lsdException w:name="Colorful List Accent 1" w:semiHidden="0" w:uiPriority="72" w:unhideWhenUsed="0"/>
-    <w:lsdException w:name="Colorful Grid Accent 1" w:semiHidden="0" w:uiPriority="73" w:unhideWhenUsed="0"/>
-    <w:lsdException w:name="Light Shading Accent 2" w:semiHidden="0" w:uiPriority="60" w:unhideWhenUsed="0"/>
-    <w:lsdException w:name="Light List Accent 2" w:semiHidden="0" w:uiPriority="61" w:unhideWhenUsed="0"/>
-    <w:lsdException w:name="Light Grid Accent 2" w:semiHidden="0" w:uiPriority="62" w:unhideWhenUsed="0"/>
-    <w:lsdException w:name="Medium Shading 1 Accent 2" w:semiHidden="0" w:uiPriority="63" w:unhideWhenUsed="0"/>
-    <w:lsdException w:name="Medium Shading 2 Accent 2" w:semiHidden="0" w:uiPriority="64" w:unhideWhenUsed="0"/>
-    <w:lsdException w:name="Medium List 1 Accent 2" w:semiHidden="0" w:uiPriority="65" w:unhideWhenUsed="0"/>
-    <w:lsdException w:name="Medium List 2 Accent 2" w:semiHidden="0" w:uiPriority="66" w:unhideWhenUsed="0"/>
-    <w:lsdException w:name="Medium Grid 1 Accent 2" w:semiHidden="0" w:uiPriority="67" w:unhideWhenUsed="0"/>
-    <w:lsdException w:name="Medium Grid 2 Accent 2" w:semiHidden="0" w:uiPriority="68" w:unhideWhenUsed="0"/>
-    <w:lsdException w:name="Medium Grid 3 Accent 2" w:semiHidden="0" w:uiPriority="69" w:unhideWhenUsed="0"/>
-    <w:lsdException w:name="Dark List Accent 2" w:semiHidden="0" w:uiPriority="70" w:unhideWhenUsed="0"/>
-    <w:lsdException w:name="Colorful Shading Accent 2" w:semiHidden="0" w:uiPriority="71" w:unhideWhenUsed="0"/>
-    <w:lsdException w:name="Colorful List Accent 2" w:semiHidden="0" w:uiPriority="72" w:unhideWhenUsed="0"/>
-    <w:lsdException w:name="Colorful Grid Accent 2" w:semiHidden="0" w:uiPriority="73" w:unhideWhenUsed="0"/>
-    <w:lsdException w:name="Light Shading Accent 3" w:semiHidden="0" w:uiPriority="60" w:unhideWhenUsed="0"/>
-    <w:lsdException w:name="Light List Accent 3" w:semiHidden="0" w:uiPriority="61" w:unhideWhenUsed="0"/>
-    <w:lsdException w:name="Light Grid Accent 3" w:semiHidden="0" w:uiPriority="62" w:unhideWhenUsed="0"/>
-    <w:lsdException w:name="Medium Shading 1 Accent 3" w:semiHidden="0" w:uiPriority="63" w:unhideWhenUsed="0"/>
-    <w:lsdException w:name="Medium Shading 2 Accent 3" w:semiHidden="0" w:uiPriority="64" w:unhideWhenUsed="0"/>
-    <w:lsdException w:name="Medium List 1 Accent 3" w:semiHidden="0" w:uiPriority="65" w:unhideWhenUsed="0"/>
-    <w:lsdException w:name="Medium List 2 Accent 3" w:semiHidden="0" w:uiPriority="66" w:unhideWhenUsed="0"/>
-    <w:lsdException w:name="Medium Grid 1 Accent 3" w:semiHidden="0" w:uiPriority="67" w:unhideWhenUsed="0"/>
-    <w:lsdException w:name="Medium Grid 2 Accent 3" w:semiHidden="0" w:uiPriority="68" w:unhideWhenUsed="0"/>
-    <w:lsdException w:name="Medium Grid 3 Accent 3" w:semiHidden="0" w:uiPriority="69" w:unhideWhenUsed="0"/>
-    <w:lsdException w:name="Dark List Accent 3" w:semiHidden="0" w:uiPriority="70" w:unhideWhenUsed="0"/>
-    <w:lsdException w:name="Colorful Shading Accent 3" w:semiHidden="0" w:uiPriority="71" w:unhideWhenUsed="0"/>
-    <w:lsdException w:name="Colorful List Accent 3" w:semiHidden="0" w:uiPriority="72" w:unhideWhenUsed="0"/>
-    <w:lsdException w:name="Colorful Grid Accent 3" w:semiHidden="0" w:uiPriority="73" w:unhideWhenUsed="0"/>
-    <w:lsdException w:name="Light Shading Accent 4" w:semiHidden="0" w:uiPriority="60" w:unhideWhenUsed="0"/>
-    <w:lsdException w:name="Light List Accent 4" w:semiHidden="0" w:uiPriority="61" w:unhideWhenUsed="0"/>
-    <w:lsdException w:name="Light Grid Accent 4" w:semiHidden="0" w:uiPriority="62" w:unhideWhenUsed="0"/>
-    <w:lsdException w:name="Medium Shading 1 Accent 4" w:semiHidden="0" w:uiPriority="63" w:unhideWhenUsed="0"/>
-    <w:lsdException w:name="Medium Shading 2 Accent 4" w:semiHidden="0" w:uiPriority="64" w:unhideWhenUsed="0"/>
-    <w:lsdException w:name="Medium List 1 Accent 4" w:semiHidden="0" w:uiPriority="65" w:unhideWhenUsed="0"/>
-    <w:lsdException w:name="Medium List 2 Accent 4" w:semiHidden="0" w:uiPriority="66" w:unhideWhenUsed="0"/>
-    <w:lsdException w:name="Medium Grid 1 Accent 4" w:semiHidden="0" w:uiPriority="67" w:unhideWhenUsed="0"/>
-    <w:lsdException w:name="Medium Grid 2 Accent 4" w:semiHidden="0" w:uiPriority="68" w:unhideWhenUsed="0"/>
-    <w:lsdException w:name="Medium Grid 3 Accent 4" w:semiHidden="0" w:uiPriority="69" w:unhideWhenUsed="0"/>
-    <w:lsdException w:name="Dark List Accent 4" w:semiHidden="0" w:uiPriority="70" w:unhideWhenUsed="0"/>
-    <w:lsdException w:name="Colorful Shading Accent 4" w:semiHidden="0" w:uiPriority="71" w:unhideWhenUsed="0"/>
-    <w:lsdException w:name="Colorful List Accent 4" w:semiHidden="0" w:uiPriority="72" w:unhideWhenUsed="0"/>
-    <w:lsdException w:name="Colorful Grid Accent 4" w:semiHidden="0" w:uiPriority="73" w:unhideWhenUsed="0"/>
-    <w:lsdException w:name="Light Shading Accent 5" w:semiHidden="0" w:uiPriority="60" w:unhideWhenUsed="0"/>
-    <w:lsdException w:name="Light List Accent 5" w:semiHidden="0" w:uiPriority="61" w:unhideWhenUsed="0"/>
-    <w:lsdException w:name="Light Grid Accent 5" w:semiHidden="0" w:uiPriority="62" w:unhideWhenUsed="0"/>
-    <w:lsdException w:name="Medium Shading 1 Accent 5" w:semiHidden="0" w:uiPriority="63" w:unhideWhenUsed="0"/>
-    <w:lsdException w:name="Medium Shading 2 Accent 5" w:semiHidden="0" w:uiPriority="64" w:unhideWhenUsed="0"/>
-    <w:lsdException w:name="Medium List 1 Accent 5" w:semiHidden="0" w:uiPriority="65" w:unhideWhenUsed="0"/>
-    <w:lsdException w:name="Medium List 2 Accent 5" w:semiHidden="0" w:uiPriority="66" w:unhideWhenUsed="0"/>
-    <w:lsdException w:name="Medium Grid 1 Accent 5" w:semiHidden="0" w:uiPriority="67" w:unhideWhenUsed="0"/>
-    <w:lsdException w:name="Medium Grid 2 Accent 5" w:semiHidden="0" w:uiPriority="68" w:unhideWhenUsed="0"/>
-    <w:lsdException w:name="Medium Grid 3 Accent 5" w:semiHidden="0" w:uiPriority="69" w:unhideWhenUsed="0"/>
-    <w:lsdException w:name="Dark List Accent 5" w:semiHidden="0" w:uiPriority="70" w:unhideWhenUsed="0"/>
-    <w:lsdException w:name="Colorful Shading Accent 5" w:semiHidden="0" w:uiPriority="71" w:unhideWhenUsed="0"/>
-    <w:lsdException w:name="Colorful List Accent 5" w:semiHidden="0" w:uiPriority="72" w:unhideWhenUsed="0"/>
-    <w:lsdException w:name="Colorful Grid Accent 5" w:semiHidden="0" w:uiPriority="73" w:unhideWhenUsed="0"/>
-    <w:lsdException w:name="Light Shading Accent 6" w:semiHidden="0" w:uiPriority="60" w:unhideWhenUsed="0"/>
-    <w:lsdException w:name="Light List Accent 6" w:semiHidden="0" w:uiPriority="61" w:unhideWhenUsed="0"/>
-    <w:lsdException w:name="Light Grid Accent 6" w:semiHidden="0" w:uiPriority="62" w:unhideWhenUsed="0"/>
-    <w:lsdException w:name="Medium Shading 1 Accent 6" w:semiHidden="0" w:uiPriority="63" w:unhideWhenUsed="0"/>
-    <w:lsdException w:name="Medium Shading 2 Accent 6" w:semiHidden="0" w:uiPriority="64" w:unhideWhenUsed="0"/>
-    <w:lsdException w:name="Medium List 1 Accent 6" w:semiHidden="0" w:uiPriority="65" w:unhideWhenUsed="0"/>
-    <w:lsdException w:name="Medium List 2 Accent 6" w:semiHidden="0" w:uiPriority="66" w:unhideWhenUsed="0"/>
-    <w:lsdException w:name="Medium Grid 1 Accent 6" w:semiHidden="0" w:uiPriority="67" w:unhideWhenUsed="0"/>
-    <w:lsdException w:name="Medium Grid 2 Accent 6" w:semiHidden="0" w:uiPriority="68" w:unhideWhenUsed="0"/>
-    <w:lsdException w:name="Medium Grid 3 Accent 6" w:semiHidden="0" w:uiPriority="69" w:unhideWhenUsed="0"/>
-    <w:lsdException w:name="Dark List Accent 6" w:semiHidden="0" w:uiPriority="70" w:unhideWhenUsed="0"/>
-    <w:lsdException w:name="Colorful Shading Accent 6" w:semiHidden="0" w:uiPriority="71" w:unhideWhenUsed="0"/>
-    <w:lsdException w:name="Colorful List Accent 6" w:semiHidden="0" w:uiPriority="72" w:unhideWhenUsed="0"/>
-    <w:lsdException w:name="Colorful Grid Accent 6" w:semiHidden="0" w:uiPriority="73" w:unhideWhenUsed="0"/>
-    <w:lsdException w:name="Subtle Emphasis" w:semiHidden="0" w:uiPriority="19" w:unhideWhenUsed="0" w:qFormat="1"/>
-    <w:lsdException w:name="Intense Emphasis" w:semiHidden="0" w:uiPriority="21" w:unhideWhenUsed="0" w:qFormat="1"/>
-    <w:lsdException w:name="Subtle Reference" w:semiHidden="0" w:uiPriority="31" w:unhideWhenUsed="0" w:qFormat="1"/>
-    <w:lsdException w:name="Intense Reference" w:semiHidden="0" w:uiPriority="32" w:unhideWhenUsed="0" w:qFormat="1"/>
-    <w:lsdException w:name="Book Title" w:semiHidden="0" w:uiPriority="33" w:unhideWhenUsed="0" w:qFormat="1"/>
-    <w:lsdException w:name="Bibliography" w:uiPriority="37"/>
-    <w:lsdException w:name="TOC Heading" w:uiPriority="39" w:qFormat="1"/>
+  <w:latentStyles w:defLockedState="0" w:defUIPriority="99" w:defSemiHidden="0" w:defUnhideWhenUsed="0" w:defQFormat="0" w:count="374">
+    <w:lsdException w:name="Normal" w:uiPriority="0" w:qFormat="1"/>
+    <w:lsdException w:name="heading 1" w:uiPriority="9" w:qFormat="1"/>
+    <w:lsdException w:name="heading 2" w:semiHidden="1" w:uiPriority="9" w:unhideWhenUsed="1" w:qFormat="1"/>
+    <w:lsdException w:name="heading 3" w:semiHidden="1" w:uiPriority="9" w:unhideWhenUsed="1" w:qFormat="1"/>
+    <w:lsdException w:name="heading 4" w:semiHidden="1" w:uiPriority="9" w:unhideWhenUsed="1" w:qFormat="1"/>
+    <w:lsdException w:name="heading 5" w:semiHidden="1" w:uiPriority="9" w:unhideWhenUsed="1" w:qFormat="1"/>
+    <w:lsdException w:name="heading 6" w:semiHidden="1" w:uiPriority="9" w:unhideWhenUsed="1" w:qFormat="1"/>
+    <w:lsdException w:name="heading 7" w:semiHidden="1" w:uiPriority="9" w:unhideWhenUsed="1" w:qFormat="1"/>
+    <w:lsdException w:name="heading 8" w:semiHidden="1" w:uiPriority="9" w:unhideWhenUsed="1" w:qFormat="1"/>
+    <w:lsdException w:name="heading 9" w:semiHidden="1" w:uiPriority="9" w:unhideWhenUsed="1" w:qFormat="1"/>
+    <w:lsdException w:name="index 1" w:semiHidden="1" w:unhideWhenUsed="1"/>
+    <w:lsdException w:name="index 2" w:semiHidden="1" w:unhideWhenUsed="1"/>
+    <w:lsdException w:name="index 3" w:semiHidden="1" w:unhideWhenUsed="1"/>
+    <w:lsdException w:name="index 4" w:semiHidden="1" w:unhideWhenUsed="1"/>
+    <w:lsdException w:name="index 5" w:semiHidden="1" w:unhideWhenUsed="1"/>
+    <w:lsdException w:name="index 6" w:semiHidden="1" w:unhideWhenUsed="1"/>
+    <w:lsdException w:name="index 7" w:semiHidden="1" w:unhideWhenUsed="1"/>
+    <w:lsdException w:name="index 8" w:semiHidden="1" w:unhideWhenUsed="1"/>
+    <w:lsdException w:name="index 9" w:semiHidden="1" w:unhideWhenUsed="1"/>
+    <w:lsdException w:name="toc 1" w:semiHidden="1" w:uiPriority="39" w:unhideWhenUsed="1"/>
+    <w:lsdException w:name="toc 2" w:semiHidden="1" w:uiPriority="39" w:unhideWhenUsed="1"/>
+    <w:lsdException w:name="toc 3" w:semiHidden="1" w:uiPriority="39" w:unhideWhenUsed="1"/>
+    <w:lsdException w:name="toc 4" w:semiHidden="1" w:uiPriority="39" w:unhideWhenUsed="1"/>
+    <w:lsdException w:name="toc 5" w:semiHidden="1" w:uiPriority="39" w:unhideWhenUsed="1"/>
+    <w:lsdException w:name="toc 6" w:semiHidden="1" w:uiPriority="39" w:unhideWhenUsed="1"/>
+    <w:lsdException w:name="toc 7" w:semiHidden="1" w:uiPriority="39" w:unhideWhenUsed="1"/>
+    <w:lsdException w:name="toc 8" w:semiHidden="1" w:uiPriority="39" w:unhideWhenUsed="1"/>
+    <w:lsdException w:name="toc 9" w:semiHidden="1" w:uiPriority="39" w:unhideWhenUsed="1"/>
+    <w:lsdException w:name="Normal Indent" w:semiHidden="1" w:unhideWhenUsed="1"/>
+    <w:lsdException w:name="footnote text" w:semiHidden="1" w:unhideWhenUsed="1"/>
+    <w:lsdException w:name="annotation text" w:semiHidden="1" w:unhideWhenUsed="1"/>
+    <w:lsdException w:name="header" w:semiHidden="1" w:unhideWhenUsed="1"/>
+    <w:lsdException w:name="footer" w:semiHidden="1" w:unhideWhenUsed="1"/>
+    <w:lsdException w:name="index heading" w:semiHidden="1" w:unhideWhenUsed="1"/>
+    <w:lsdException w:name="caption" w:semiHidden="1" w:uiPriority="35" w:unhideWhenUsed="1" w:qFormat="1"/>
+    <w:lsdException w:name="table of figures" w:semiHidden="1" w:unhideWhenUsed="1"/>
+    <w:lsdException w:name="envelope address" w:semiHidden="1" w:unhideWhenUsed="1"/>
+    <w:lsdException w:name="envelope return" w:semiHidden="1" w:unhideWhenUsed="1"/>
+    <w:lsdException w:name="footnote reference" w:semiHidden="1" w:unhideWhenUsed="1"/>
+    <w:lsdException w:name="annotation reference" w:semiHidden="1" w:unhideWhenUsed="1"/>
+    <w:lsdException w:name="line number" w:semiHidden="1" w:unhideWhenUsed="1"/>
+    <w:lsdException w:name="page number" w:semiHidden="1" w:unhideWhenUsed="1"/>
+    <w:lsdException w:name="endnote reference" w:semiHidden="1" w:unhideWhenUsed="1"/>
+    <w:lsdException w:name="endnote text" w:semiHidden="1" w:unhideWhenUsed="1"/>
+    <w:lsdException w:name="table of authorities" w:semiHidden="1" w:unhideWhenUsed="1"/>
+    <w:lsdException w:name="macro" w:semiHidden="1" w:unhideWhenUsed="1"/>
+    <w:lsdException w:name="toa heading" w:semiHidden="1" w:unhideWhenUsed="1"/>
+    <w:lsdException w:name="List" w:semiHidden="1" w:unhideWhenUsed="1"/>
+    <w:lsdException w:name="List Bullet" w:semiHidden="1" w:unhideWhenUsed="1"/>
+    <w:lsdException w:name="List Number" w:semiHidden="1" w:unhideWhenUsed="1"/>
+    <w:lsdException w:name="List 2" w:semiHidden="1" w:unhideWhenUsed="1"/>
+    <w:lsdException w:name="List 3" w:semiHidden="1" w:unhideWhenUsed="1"/>
+    <w:lsdException w:name="List 4" w:semiHidden="1" w:unhideWhenUsed="1"/>
+    <w:lsdException w:name="List 5" w:semiHidden="1" w:unhideWhenUsed="1"/>
+    <w:lsdException w:name="List Bullet 2" w:semiHidden="1" w:unhideWhenUsed="1"/>
+    <w:lsdException w:name="List Bullet 3" w:semiHidden="1" w:unhideWhenUsed="1"/>
+    <w:lsdException w:name="List Bullet 4" w:semiHidden="1" w:unhideWhenUsed="1"/>
+    <w:lsdException w:name="List Bullet 5" w:semiHidden="1" w:unhideWhenUsed="1"/>
+    <w:lsdException w:name="List Number 2" w:semiHidden="1" w:unhideWhenUsed="1"/>
+    <w:lsdException w:name="List Number 3" w:semiHidden="1" w:unhideWhenUsed="1"/>
+    <w:lsdException w:name="List Number 4" w:semiHidden="1" w:unhideWhenUsed="1"/>
+    <w:lsdException w:name="List Number 5" w:semiHidden="1" w:unhideWhenUsed="1"/>
+    <w:lsdException w:name="Title" w:uiPriority="10" w:qFormat="1"/>
+    <w:lsdException w:name="Closing" w:semiHidden="1" w:unhideWhenUsed="1"/>
+    <w:lsdException w:name="Signature" w:semiHidden="1" w:unhideWhenUsed="1"/>
+    <w:lsdException w:name="Default Paragraph Font" w:semiHidden="1" w:uiPriority="1" w:unhideWhenUsed="1"/>
+    <w:lsdException w:name="Body Text" w:semiHidden="1" w:unhideWhenUsed="1"/>
+    <w:lsdException w:name="Body Text Indent" w:semiHidden="1" w:unhideWhenUsed="1"/>
+    <w:lsdException w:name="List Continue" w:semiHidden="1" w:unhideWhenUsed="1"/>
+    <w:lsdException w:name="List Continue 2" w:semiHidden="1" w:unhideWhenUsed="1"/>
+    <w:lsdException w:name="List Continue 3" w:semiHidden="1" w:unhideWhenUsed="1"/>
+    <w:lsdException w:name="List Continue 4" w:semiHidden="1" w:unhideWhenUsed="1"/>
+    <w:lsdException w:name="List Continue 5" w:semiHidden="1" w:unhideWhenUsed="1"/>
+    <w:lsdException w:name="Message Header" w:semiHidden="1" w:unhideWhenUsed="1"/>
+    <w:lsdException w:name="Subtitle" w:uiPriority="11" w:qFormat="1"/>
+    <w:lsdException w:name="Salutation" w:semiHidden="1" w:unhideWhenUsed="1"/>
+    <w:lsdException w:name="Date" w:semiHidden="1" w:unhideWhenUsed="1"/>
+    <w:lsdException w:name="Body Text First Indent" w:semiHidden="1" w:unhideWhenUsed="1"/>
+    <w:lsdException w:name="Body Text First Indent 2" w:semiHidden="1" w:unhideWhenUsed="1"/>
+    <w:lsdException w:name="Note Heading" w:semiHidden="1" w:unhideWhenUsed="1"/>
+    <w:lsdException w:name="Body Text 2" w:semiHidden="1" w:unhideWhenUsed="1"/>
+    <w:lsdException w:name="Body Text 3" w:semiHidden="1" w:unhideWhenUsed="1"/>
+    <w:lsdException w:name="Body Text Indent 2" w:semiHidden="1" w:unhideWhenUsed="1"/>
+    <w:lsdException w:name="Body Text Indent 3" w:semiHidden="1" w:unhideWhenUsed="1"/>
+    <w:lsdException w:name="Block Text" w:semiHidden="1" w:unhideWhenUsed="1"/>
+    <w:lsdException w:name="Hyperlink" w:semiHidden="1" w:unhideWhenUsed="1"/>
+    <w:lsdException w:name="FollowedHyperlink" w:semiHidden="1" w:unhideWhenUsed="1"/>
+    <w:lsdException w:name="Strong" w:uiPriority="22" w:qFormat="1"/>
+    <w:lsdException w:name="Emphasis" w:uiPriority="20" w:qFormat="1"/>
+    <w:lsdException w:name="Document Map" w:semiHidden="1" w:unhideWhenUsed="1"/>
+    <w:lsdException w:name="Plain Text" w:semiHidden="1" w:unhideWhenUsed="1"/>
+    <w:lsdException w:name="E-mail Signature" w:semiHidden="1" w:unhideWhenUsed="1"/>
+    <w:lsdException w:name="HTML Top of Form" w:semiHidden="1" w:unhideWhenUsed="1"/>
+    <w:lsdException w:name="HTML Bottom of Form" w:semiHidden="1" w:unhideWhenUsed="1"/>
+    <w:lsdException w:name="Normal (Web)" w:semiHidden="1" w:unhideWhenUsed="1"/>
+    <w:lsdException w:name="HTML Acronym" w:semiHidden="1" w:unhideWhenUsed="1"/>
+    <w:lsdException w:name="HTML Address" w:semiHidden="1" w:unhideWhenUsed="1"/>
+    <w:lsdException w:name="HTML Cite" w:semiHidden="1" w:unhideWhenUsed="1"/>
+    <w:lsdException w:name="HTML Code" w:semiHidden="1" w:unhideWhenUsed="1"/>
+    <w:lsdException w:name="HTML Definition" w:semiHidden="1" w:unhideWhenUsed="1"/>
+    <w:lsdException w:name="HTML Keyboard" w:semiHidden="1" w:unhideWhenUsed="1"/>
+    <w:lsdException w:name="HTML Preformatted" w:semiHidden="1" w:unhideWhenUsed="1"/>
+    <w:lsdException w:name="HTML Sample" w:semiHidden="1" w:unhideWhenUsed="1"/>
+    <w:lsdException w:name="HTML Typewriter" w:semiHidden="1" w:unhideWhenUsed="1"/>
+    <w:lsdException w:name="HTML Variable" w:semiHidden="1" w:unhideWhenUsed="1"/>
+    <w:lsdException w:name="Normal Table" w:semiHidden="1" w:unhideWhenUsed="1"/>
+    <w:lsdException w:name="annotation subject" w:semiHidden="1" w:unhideWhenUsed="1"/>
+    <w:lsdException w:name="No List" w:semiHidden="1" w:unhideWhenUsed="1"/>
+    <w:lsdException w:name="Outline List 1" w:semiHidden="1" w:unhideWhenUsed="1"/>
+    <w:lsdException w:name="Outline List 2" w:semiHidden="1" w:unhideWhenUsed="1"/>
+    <w:lsdException w:name="Outline List 3" w:semiHidden="1" w:unhideWhenUsed="1"/>
+    <w:lsdException w:name="Table Simple 1" w:semiHidden="1" w:unhideWhenUsed="1"/>
+    <w:lsdException w:name="Table Simple 2" w:semiHidden="1" w:unhideWhenUsed="1"/>
+    <w:lsdException w:name="Table Simple 3" w:semiHidden="1" w:unhideWhenUsed="1"/>
+    <w:lsdException w:name="Table Classic 1" w:semiHidden="1" w:unhideWhenUsed="1"/>
+    <w:lsdException w:name="Table Classic 2" w:semiHidden="1" w:unhideWhenUsed="1"/>
+    <w:lsdException w:name="Table Classic 3" w:semiHidden="1" w:unhideWhenUsed="1"/>
+    <w:lsdException w:name="Table Classic 4" w:semiHidden="1" w:unhideWhenUsed="1"/>
+    <w:lsdException w:name="Table Colorful 1" w:semiHidden="1" w:unhideWhenUsed="1"/>
+    <w:lsdException w:name="Table Colorful 2" w:semiHidden="1" w:unhideWhenUsed="1"/>
+    <w:lsdException w:name="Table Colorful 3" w:semiHidden="1" w:unhideWhenUsed="1"/>
+    <w:lsdException w:name="Table Columns 1" w:semiHidden="1" w:unhideWhenUsed="1"/>
+    <w:lsdException w:name="Table Columns 2" w:semiHidden="1" w:unhideWhenUsed="1"/>
+    <w:lsdException w:name="Table Columns 3" w:semiHidden="1" w:unhideWhenUsed="1"/>
+    <w:lsdException w:name="Table Columns 4" w:semiHidden="1" w:unhideWhenUsed="1"/>
+    <w:lsdException w:name="Table Columns 5" w:semiHidden="1" w:unhideWhenUsed="1"/>
+    <w:lsdException w:name="Table Grid 1" w:semiHidden="1" w:unhideWhenUsed="1"/>
+    <w:lsdException w:name="Table Grid 2" w:semiHidden="1" w:unhideWhenUsed="1"/>
+    <w:lsdException w:name="Table Grid 3" w:semiHidden="1" w:unhideWhenUsed="1"/>
+    <w:lsdException w:name="Table Grid 4" w:semiHidden="1" w:unhideWhenUsed="1"/>
+    <w:lsdException w:name="Table Grid 5" w:semiHidden="1" w:unhideWhenUsed="1"/>
+    <w:lsdException w:name="Table Grid 6" w:semiHidden="1" w:unhideWhenUsed="1"/>
+    <w:lsdException w:name="Table Grid 7" w:semiHidden="1" w:unhideWhenUsed="1"/>
+    <w:lsdException w:name="Table Grid 8" w:semiHidden="1" w:unhideWhenUsed="1"/>
+    <w:lsdException w:name="Table List 1" w:semiHidden="1" w:unhideWhenUsed="1"/>
+    <w:lsdException w:name="Table List 2" w:semiHidden="1" w:unhideWhenUsed="1"/>
+    <w:lsdException w:name="Table List 3" w:semiHidden="1" w:unhideWhenUsed="1"/>
+    <w:lsdException w:name="Table List 4" w:semiHidden="1" w:unhideWhenUsed="1"/>
+    <w:lsdException w:name="Table List 5" w:semiHidden="1" w:unhideWhenUsed="1"/>
+    <w:lsdException w:name="Table List 6" w:semiHidden="1" w:unhideWhenUsed="1"/>
+    <w:lsdException w:name="Table List 7" w:semiHidden="1" w:unhideWhenUsed="1"/>
+    <w:lsdException w:name="Table List 8" w:semiHidden="1" w:unhideWhenUsed="1"/>
+    <w:lsdException w:name="Table 3D effects 1" w:semiHidden="1" w:unhideWhenUsed="1"/>
+    <w:lsdException w:name="Table 3D effects 2" w:semiHidden="1" w:unhideWhenUsed="1"/>
+    <w:lsdException w:name="Table 3D effects 3" w:semiHidden="1" w:unhideWhenUsed="1"/>
+    <w:lsdException w:name="Table Contemporary" w:semiHidden="1" w:unhideWhenUsed="1"/>
+    <w:lsdException w:name="Table Elegant" w:semiHidden="1" w:unhideWhenUsed="1"/>
+    <w:lsdException w:name="Table Professional" w:semiHidden="1" w:unhideWhenUsed="1"/>
+    <w:lsdException w:name="Table Subtle 1" w:semiHidden="1" w:unhideWhenUsed="1"/>
+    <w:lsdException w:name="Table Subtle 2" w:semiHidden="1" w:unhideWhenUsed="1"/>
+    <w:lsdException w:name="Table Web 1" w:semiHidden="1" w:unhideWhenUsed="1"/>
+    <w:lsdException w:name="Table Web 2" w:semiHidden="1" w:unhideWhenUsed="1"/>
+    <w:lsdException w:name="Table Web 3" w:semiHidden="1" w:unhideWhenUsed="1"/>
+    <w:lsdException w:name="Balloon Text" w:semiHidden="1" w:unhideWhenUsed="1"/>
+    <w:lsdException w:name="Table Grid" w:semiHidden="1" w:uiPriority="59" w:unhideWhenUsed="1"/>
+    <w:lsdException w:name="Table Theme" w:semiHidden="1" w:unhideWhenUsed="1"/>
+    <w:lsdException w:name="Placeholder Text" w:semiHidden="1"/>
+    <w:lsdException w:name="No Spacing" w:uiPriority="1" w:qFormat="1"/>
+    <w:lsdException w:name="Light Shading" w:uiPriority="60"/>
+    <w:lsdException w:name="Light List" w:uiPriority="61"/>
+    <w:lsdException w:name="Light Grid" w:uiPriority="62"/>
+    <w:lsdException w:name="Medium Shading 1" w:uiPriority="63"/>
+    <w:lsdException w:name="Medium Shading 2" w:uiPriority="64"/>
+    <w:lsdException w:name="Medium List 1" w:uiPriority="65"/>
+    <w:lsdException w:name="Medium List 2" w:uiPriority="66"/>
+    <w:lsdException w:name="Medium Grid 1" w:uiPriority="67"/>
+    <w:lsdException w:name="Medium Grid 2" w:uiPriority="68"/>
+    <w:lsdException w:name="Medium Grid 3" w:uiPriority="69"/>
+    <w:lsdException w:name="Dark List" w:uiPriority="70"/>
+    <w:lsdException w:name="Colorful Shading" w:uiPriority="71"/>
+    <w:lsdException w:name="Colorful List" w:uiPriority="72"/>
+    <w:lsdException w:name="Colorful Grid" w:uiPriority="73"/>
+    <w:lsdException w:name="Light Shading Accent 1" w:uiPriority="60"/>
+    <w:lsdException w:name="Light List Accent 1" w:uiPriority="61"/>
+    <w:lsdException w:name="Light Grid Accent 1" w:uiPriority="62"/>
+    <w:lsdException w:name="Medium Shading 1 Accent 1" w:uiPriority="63"/>
+    <w:lsdException w:name="Medium Shading 2 Accent 1" w:uiPriority="64"/>
+    <w:lsdException w:name="Medium List 1 Accent 1" w:uiPriority="65"/>
+    <w:lsdException w:name="Revision" w:semiHidden="1"/>
+    <w:lsdException w:name="List Paragraph" w:uiPriority="34" w:qFormat="1"/>
+    <w:lsdException w:name="Quote" w:uiPriority="29" w:qFormat="1"/>
+    <w:lsdException w:name="Intense Quote" w:uiPriority="30" w:qFormat="1"/>
+    <w:lsdException w:name="Medium List 2 Accent 1" w:uiPriority="66"/>
+    <w:lsdException w:name="Medium Grid 1 Accent 1" w:uiPriority="67"/>
+    <w:lsdException w:name="Medium Grid 2 Accent 1" w:uiPriority="68"/>
+    <w:lsdException w:name="Medium Grid 3 Accent 1" w:uiPriority="69"/>
+    <w:lsdException w:name="Dark List Accent 1" w:uiPriority="70"/>
+    <w:lsdException w:name="Colorful Shading Accent 1" w:uiPriority="71"/>
+    <w:lsdException w:name="Colorful List Accent 1" w:uiPriority="72"/>
+    <w:lsdException w:name="Colorful Grid Accent 1" w:uiPriority="73"/>
+    <w:lsdException w:name="Light Shading Accent 2" w:uiPriority="60"/>
+    <w:lsdException w:name="Light List Accent 2" w:uiPriority="61"/>
+    <w:lsdException w:name="Light Grid Accent 2" w:uiPriority="62"/>
+    <w:lsdException w:name="Medium Shading 1 Accent 2" w:uiPriority="63"/>
+    <w:lsdException w:name="Medium Shading 2 Accent 2" w:uiPriority="64"/>
+    <w:lsdException w:name="Medium List 1 Accent 2" w:uiPriority="65"/>
+    <w:lsdException w:name="Medium List 2 Accent 2" w:uiPriority="66"/>
+    <w:lsdException w:name="Medium Grid 1 Accent 2" w:uiPriority="67"/>
+    <w:lsdException w:name="Medium Grid 2 Accent 2" w:uiPriority="68"/>
+    <w:lsdException w:name="Medium Grid 3 Accent 2" w:uiPriority="69"/>
+    <w:lsdException w:name="Dark List Accent 2" w:uiPriority="70"/>
+    <w:lsdException w:name="Colorful Shading Accent 2" w:uiPriority="71"/>
+    <w:lsdException w:name="Colorful List Accent 2" w:uiPriority="72"/>
+    <w:lsdException w:name="Colorful Grid Accent 2" w:uiPriority="73"/>
+    <w:lsdException w:name="Light Shading Accent 3" w:uiPriority="60"/>
+    <w:lsdException w:name="Light List Accent 3" w:uiPriority="61"/>
+    <w:lsdException w:name="Light Grid Accent 3" w:uiPriority="62"/>
+    <w:lsdException w:name="Medium Shading 1 Accent 3" w:uiPriority="63"/>
+    <w:lsdException w:name="Medium Shading 2 Accent 3" w:uiPriority="64"/>
+    <w:lsdException w:name="Medium List 1 Accent 3" w:uiPriority="65"/>
+    <w:lsdException w:name="Medium List 2 Accent 3" w:uiPriority="66"/>
+    <w:lsdException w:name="Medium Grid 1 Accent 3" w:uiPriority="67"/>
+    <w:lsdException w:name="Medium Grid 2 Accent 3" w:uiPriority="68"/>
+    <w:lsdException w:name="Medium Grid 3 Accent 3" w:uiPriority="69"/>
+    <w:lsdException w:name="Dark List Accent 3" w:uiPriority="70"/>
+    <w:lsdException w:name="Colorful Shading Accent 3" w:uiPriority="71"/>
+    <w:lsdException w:name="Colorful List Accent 3" w:uiPriority="72"/>
+    <w:lsdException w:name="Colorful Grid Accent 3" w:uiPriority="73"/>
+    <w:lsdException w:name="Light Shading Accent 4" w:uiPriority="60"/>
+    <w:lsdException w:name="Light List Accent 4" w:uiPriority="61"/>
+    <w:lsdException w:name="Light Grid Accent 4" w:uiPriority="62"/>
+    <w:lsdException w:name="Medium Shading 1 Accent 4" w:uiPriority="63"/>
+    <w:lsdException w:name="Medium Shading 2 Accent 4" w:uiPriority="64"/>
+    <w:lsdException w:name="Medium List 1 Accent 4" w:uiPriority="65"/>
+    <w:lsdException w:name="Medium List 2 Accent 4" w:uiPriority="66"/>
+    <w:lsdException w:name="Medium Grid 1 Accent 4" w:uiPriority="67"/>
+    <w:lsdException w:name="Medium Grid 2 Accent 4" w:uiPriority="68"/>
+    <w:lsdException w:name="Medium Grid 3 Accent 4" w:uiPriority="69"/>
+    <w:lsdException w:name="Dark List Accent 4" w:uiPriority="70"/>
+    <w:lsdException w:name="Colorful Shading Accent 4" w:uiPriority="71"/>
+    <w:lsdException w:name="Colorful List Accent 4" w:uiPriority="72"/>
+    <w:lsdException w:name="Colorful Grid Accent 4" w:uiPriority="73"/>
+    <w:lsdException w:name="Light Shading Accent 5" w:uiPriority="60"/>
+    <w:lsdException w:name="Light List Accent 5" w:uiPriority="61"/>
+    <w:lsdException w:name="Light Grid Accent 5" w:uiPriority="62"/>
+    <w:lsdException w:name="Medium Shading 1 Accent 5" w:uiPriority="63"/>
+    <w:lsdException w:name="Medium Shading 2 Accent 5" w:uiPriority="64"/>
+    <w:lsdException w:name="Medium List 1 Accent 5" w:uiPriority="65"/>
+    <w:lsdException w:name="Medium List 2 Accent 5" w:uiPriority="66"/>
+    <w:lsdException w:name="Medium Grid 1 Accent 5" w:uiPriority="67"/>
+    <w:lsdException w:name="Medium Grid 2 Accent 5" w:uiPriority="68"/>
+    <w:lsdException w:name="Medium Grid 3 Accent 5" w:uiPriority="69"/>
+    <w:lsdException w:name="Dark List Accent 5" w:uiPriority="70"/>
+    <w:lsdException w:name="Colorful Shading Accent 5" w:uiPriority="71"/>
+    <w:lsdException w:name="Colorful List Accent 5" w:uiPriority="72"/>
+    <w:lsdException w:name="Colorful Grid Accent 5" w:uiPriority="73"/>
+    <w:lsdException w:name="Light Shading Accent 6" w:uiPriority="60"/>
+    <w:lsdException w:name="Light List Accent 6" w:uiPriority="61"/>
+    <w:lsdException w:name="Light Grid Accent 6" w:uiPriority="62"/>
+    <w:lsdException w:name="Medium Shading 1 Accent 6" w:uiPriority="63"/>
+    <w:lsdException w:name="Medium Shading 2 Accent 6" w:uiPriority="64"/>
+    <w:lsdException w:name="Medium List 1 Accent 6" w:uiPriority="65"/>
+    <w:lsdException w:name="Medium List 2 Accent 6" w:uiPriority="66"/>
+    <w:lsdException w:name="Medium Grid 1 Accent 6" w:uiPriority="67"/>
+    <w:lsdException w:name="Medium Grid 2 Accent 6" w:uiPriority="68"/>
+    <w:lsdException w:name="Medium Grid 3 Accent 6" w:uiPriority="69"/>
+    <w:lsdException w:name="Dark List Accent 6" w:uiPriority="70"/>
+    <w:lsdException w:name="Colorful Shading Accent 6" w:uiPriority="71"/>
+    <w:lsdException w:name="Colorful List Accent 6" w:uiPriority="72"/>
+    <w:lsdException w:name="Colorful Grid Accent 6" w:uiPriority="73"/>
+    <w:lsdException w:name="Subtle Emphasis" w:uiPriority="19" w:qFormat="1"/>
+    <w:lsdException w:name="Intense Emphasis" w:uiPriority="21" w:qFormat="1"/>
+    <w:lsdException w:name="Subtle Reference" w:uiPriority="31" w:qFormat="1"/>
+    <w:lsdException w:name="Intense Reference" w:uiPriority="32" w:qFormat="1"/>
+    <w:lsdException w:name="Book Title" w:uiPriority="33" w:qFormat="1"/>
+    <w:lsdException w:name="Bibliography" w:semiHidden="1" w:uiPriority="37" w:unhideWhenUsed="1"/>
+    <w:lsdException w:name="TOC Heading" w:semiHidden="1" w:uiPriority="39" w:unhideWhenUsed="1" w:qFormat="1"/>
+    <w:lsdException w:name="Plain Table 1" w:uiPriority="41"/>
+    <w:lsdException w:name="Plain Table 2" w:uiPriority="42"/>
+    <w:lsdException w:name="Plain Table 3" w:uiPriority="43"/>
+    <w:lsdException w:name="Plain Table 4" w:uiPriority="44"/>
+    <w:lsdException w:name="Plain Table 5" w:uiPriority="45"/>
+    <w:lsdException w:name="Grid Table Light" w:uiPriority="40"/>
+    <w:lsdException w:name="Grid Table 1 Light" w:uiPriority="46"/>
+    <w:lsdException w:name="Grid Table 2" w:uiPriority="47"/>
+    <w:lsdException w:name="Grid Table 3" w:uiPriority="48"/>
+    <w:lsdException w:name="Grid Table 4" w:uiPriority="49"/>
+    <w:lsdException w:name="Grid Table 5 Dark" w:uiPriority="50"/>
+    <w:lsdException w:name="Grid Table 6 Colorful" w:uiPriority="51"/>
+    <w:lsdException w:name="Grid Table 7 Colorful" w:uiPriority="52"/>
+    <w:lsdException w:name="Grid Table 1 Light Accent 1" w:uiPriority="46"/>
+    <w:lsdException w:name="Grid Table 2 Accent 1" w:uiPriority="47"/>
+    <w:lsdException w:name="Grid Table 3 Accent 1" w:uiPriority="48"/>
+    <w:lsdException w:name="Grid Table 4 Accent 1" w:uiPriority="49"/>
+    <w:lsdException w:name="Grid Table 5 Dark Accent 1" w:uiPriority="50"/>
+    <w:lsdException w:name="Grid Table 6 Colorful Accent 1" w:uiPriority="51"/>
+    <w:lsdException w:name="Grid Table 7 Colorful Accent 1" w:uiPriority="52"/>
+    <w:lsdException w:name="Grid Table 1 Light Accent 2" w:uiPriority="46"/>
+    <w:lsdException w:name="Grid Table 2 Accent 2" w:uiPriority="47"/>
+    <w:lsdException w:name="Grid Table 3 Accent 2" w:uiPriority="48"/>
+    <w:lsdException w:name="Grid Table 4 Accent 2" w:uiPriority="49"/>
+    <w:lsdException w:name="Grid Table 5 Dark Accent 2" w:uiPriority="50"/>
+    <w:lsdException w:name="Grid Table 6 Colorful Accent 2" w:uiPriority="51"/>
+    <w:lsdException w:name="Grid Table 7 Colorful Accent 2" w:uiPriority="52"/>
+    <w:lsdException w:name="Grid Table 1 Light Accent 3" w:uiPriority="46"/>
+    <w:lsdException w:name="Grid Table 2 Accent 3" w:uiPriority="47"/>
+    <w:lsdException w:name="Grid Table 3 Accent 3" w:uiPriority="48"/>
+    <w:lsdException w:name="Grid Table 4 Accent 3" w:uiPriority="49"/>
+    <w:lsdException w:name="Grid Table 5 Dark Accent 3" w:uiPriority="50"/>
+    <w:lsdException w:name="Grid Table 6 Colorful Accent 3" w:uiPriority="51"/>
+    <w:lsdException w:name="Grid Table 7 Colorful Accent 3" w:uiPriority="52"/>
+    <w:lsdException w:name="Grid Table 1 Light Accent 4" w:uiPriority="46"/>
+    <w:lsdException w:name="Grid Table 2 Accent 4" w:uiPriority="47"/>
+    <w:lsdException w:name="Grid Table 3 Accent 4" w:uiPriority="48"/>
+    <w:lsdException w:name="Grid Table 4 Accent 4" w:uiPriority="49"/>
+    <w:lsdException w:name="Grid Table 5 Dark Accent 4" w:uiPriority="50"/>
+    <w:lsdException w:name="Grid Table 6 Colorful Accent 4" w:uiPriority="51"/>
+    <w:lsdException w:name="Grid Table 7 Colorful Accent 4" w:uiPriority="52"/>
+    <w:lsdException w:name="Grid Table 1 Light Accent 5" w:uiPriority="46"/>
+    <w:lsdException w:name="Grid Table 2 Accent 5" w:uiPriority="47"/>
+    <w:lsdException w:name="Grid Table 3 Accent 5" w:uiPriority="48"/>
+    <w:lsdException w:name="Grid Table 4 Accent 5" w:uiPriority="49"/>
+    <w:lsdException w:name="Grid Table 5 Dark Accent 5" w:uiPriority="50"/>
+    <w:lsdException w:name="Grid Table 6 Colorful Accent 5" w:uiPriority="51"/>
+    <w:lsdException w:name="Grid Table 7 Colorful Accent 5" w:uiPriority="52"/>
+    <w:lsdException w:name="Grid Table 1 Light Accent 6" w:uiPriority="46"/>
+    <w:lsdException w:name="Grid Table 2 Accent 6" w:uiPriority="47"/>
+    <w:lsdException w:name="Grid Table 3 Accent 6" w:uiPriority="48"/>
+    <w:lsdException w:name="Grid Table 4 Accent 6" w:uiPriority="49"/>
+    <w:lsdException w:name="Grid Table 5 Dark Accent 6" w:uiPriority="50"/>
+    <w:lsdException w:name="Grid Table 6 Colorful Accent 6" w:uiPriority="51"/>
+    <w:lsdException w:name="Grid Table 7 Colorful Accent 6" w:uiPriority="52"/>
+    <w:lsdException w:name="List Table 1 Light" w:uiPriority="46"/>
+    <w:lsdException w:name="List Table 2" w:uiPriority="47"/>
+    <w:lsdException w:name="List Table 3" w:uiPriority="48"/>
+    <w:lsdException w:name="List Table 4" w:uiPriority="49"/>
+    <w:lsdException w:name="List Table 5 Dark" w:uiPriority="50"/>
+    <w:lsdException w:name="List Table 6 Colorful" w:uiPriority="51"/>
+    <w:lsdException w:name="List Table 7 Colorful" w:uiPriority="52"/>
+    <w:lsdException w:name="List Table 1 Light Accent 1" w:uiPriority="46"/>
+    <w:lsdException w:name="List Table 2 Accent 1" w:uiPriority="47"/>
+    <w:lsdException w:name="List Table 3 Accent 1" w:uiPriority="48"/>
+    <w:lsdException w:name="List Table 4 Accent 1" w:uiPriority="49"/>
+    <w:lsdException w:name="List Table 5 Dark Accent 1" w:uiPriority="50"/>
+    <w:lsdException w:name="List Table 6 Colorful Accent 1" w:uiPriority="51"/>
+    <w:lsdException w:name="List Table 7 Colorful Accent 1" w:uiPriority="52"/>
+    <w:lsdException w:name="List Table 1 Light Accent 2" w:uiPriority="46"/>
+    <w:lsdException w:name="List Table 2 Accent 2" w:uiPriority="47"/>
+    <w:lsdException w:name="List Table 3 Accent 2" w:uiPriority="48"/>
+    <w:lsdException w:name="List Table 4 Accent 2" w:uiPriority="49"/>
+    <w:lsdException w:name="List Table 5 Dark Accent 2" w:uiPriority="50"/>
+    <w:lsdException w:name="List Table 6 Colorful Accent 2" w:uiPriority="51"/>
+    <w:lsdException w:name="List Table 7 Colorful Accent 2" w:uiPriority="52"/>
+    <w:lsdException w:name="List Table 1 Light Accent 3" w:uiPriority="46"/>
+    <w:lsdException w:name="List Table 2 Accent 3" w:uiPriority="47"/>
+    <w:lsdException w:name="List Table 3 Accent 3" w:uiPriority="48"/>
+    <w:lsdException w:name="List Table 4 Accent 3" w:uiPriority="49"/>
+    <w:lsdException w:name="List Table 5 Dark Accent 3" w:uiPriority="50"/>
+    <w:lsdException w:name="List Table 6 Colorful Accent 3" w:uiPriority="51"/>
+    <w:lsdException w:name="List Table 7 Colorful Accent 3" w:uiPriority="52"/>
+    <w:lsdException w:name="List Table 1 Light Accent 4" w:uiPriority="46"/>
+    <w:lsdException w:name="List Table 2 Accent 4" w:uiPriority="47"/>
+    <w:lsdException w:name="List Table 3 Accent 4" w:uiPriority="48"/>
+    <w:lsdException w:name="List Table 4 Accent 4" w:uiPriority="49"/>
+    <w:lsdException w:name="List Table 5 Dark Accent 4" w:uiPriority="50"/>
+    <w:lsdException w:name="List Table 6 Colorful Accent 4" w:uiPriority="51"/>
+    <w:lsdException w:name="List Table 7 Colorful Accent 4" w:uiPriority="52"/>
+    <w:lsdException w:name="List Table 1 Light Accent 5" w:uiPriority="46"/>
+    <w:lsdException w:name="List Table 2 Accent 5" w:uiPriority="47"/>
+    <w:lsdException w:name="List Table 3 Accent 5" w:uiPriority="48"/>
+    <w:lsdException w:name="List Table 4 Accent 5" w:uiPriority="49"/>
+    <w:lsdException w:name="List Table 5 Dark Accent 5" w:uiPriority="50"/>
+    <w:lsdException w:name="List Table 6 Colorful Accent 5" w:uiPriority="51"/>
+    <w:lsdException w:name="List Table 7 Colorful Accent 5" w:uiPriority="52"/>
+    <w:lsdException w:name="List Table 1 Light Accent 6" w:uiPriority="46"/>
+    <w:lsdException w:name="List Table 2 Accent 6" w:uiPriority="47"/>
+    <w:lsdException w:name="List Table 3 Accent 6" w:uiPriority="48"/>
+    <w:lsdException w:name="List Table 4 Accent 6" w:uiPriority="49"/>
+    <w:lsdException w:name="List Table 5 Dark Accent 6" w:uiPriority="50"/>
+    <w:lsdException w:name="List Table 6 Colorful Accent 6" w:uiPriority="51"/>
+    <w:lsdException w:name="List Table 7 Colorful Accent 6" w:uiPriority="52"/>
+    <w:lsdException w:name="Mention" w:semiHidden="1" w:unhideWhenUsed="1"/>
+    <w:lsdException w:name="Smart Hyperlink" w:semiHidden="1" w:unhideWhenUsed="1"/>
+    <w:lsdException w:name="Hashtag" w:semiHidden="1" w:unhideWhenUsed="1"/>
   </w:latentStyles>
   <w:style w:type="paragraph" w:default="1" w:styleId="Normal">
     <w:name w:val="Normal"/>
@@ -3475,7 +3735,7 @@
 </file>
 
 <file path=customXml/itemProps1.xml><?xml version="1.0" encoding="utf-8"?>
-<ds:datastoreItem xmlns:ds="http://schemas.openxmlformats.org/officeDocument/2006/customXml" ds:itemID="{B08A397B-B23E-4BEE-A6CE-DA8C98ED8AB9}">
+<ds:datastoreItem xmlns:ds="http://schemas.openxmlformats.org/officeDocument/2006/customXml" ds:itemID="{B997541B-87C3-4317-A53F-2C16D1FBE034}">
   <ds:schemaRefs>
     <ds:schemaRef ds:uri="http://schemas.openxmlformats.org/officeDocument/2006/bibliography"/>
   </ds:schemaRefs>

</xml_diff>